<commit_message>
Complété la partie "Stats"
</commit_message>
<xml_diff>
--- a/docs/Project Scope.docx
+++ b/docs/Project Scope.docx
@@ -1252,13 +1252,8 @@
         <w:jc w:val="center"/>
       </w:pPr>
       <w:r>
-        <w:t xml:space="preserve">Exemple de score : Sonic the </w:t>
-      </w:r>
-      <w:proofErr w:type="spellStart"/>
-      <w:r>
-        <w:t>Hedgehog</w:t>
-      </w:r>
-      <w:proofErr w:type="spellEnd"/>
+        <w:t>Exemple de score : Sonic the Hedgehog</w:t>
+      </w:r>
     </w:p>
     <w:p/>
     <w:p>
@@ -1541,10 +1536,7 @@
         <w:t xml:space="preserve"> sur toute la map en dehors de la vue du joueur</w:t>
       </w:r>
       <w:r>
-        <w:t xml:space="preserve">. </w:t>
-      </w:r>
-      <w:r>
-        <w:t xml:space="preserve">Nous avons initialement pensé à diviser la map en quarts, pour gérer les spawns des ennemies. Mais l’idée a été jugée irréalisable car trop exploitable. Nous nous sommes donc penché sur une zone un peu en dehors de ce que le joueur peut voir pour empêcher les ennemis d’apparaitre trop prêt du joueur. </w:t>
+        <w:t xml:space="preserve">. Nous avons initialement pensé à diviser la map en quarts, pour gérer les spawns des ennemies. Mais l’idée a été jugée irréalisable car trop exploitable. Nous nous sommes donc penché sur une zone un peu en dehors de ce que le joueur peut voir pour empêcher les ennemis d’apparaitre trop prêt du joueur. </w:t>
       </w:r>
     </w:p>
     <w:p>
@@ -1605,29 +1597,270 @@
           </wp:inline>
         </w:drawing>
       </w:r>
-    </w:p>
-    <w:p/>
+      <w:r>
+        <w:br w:type="page"/>
+      </w:r>
+    </w:p>
     <w:p>
       <w:pPr>
         <w:pStyle w:val="Titre2"/>
       </w:pPr>
-      <w:bookmarkStart w:id="5" w:name="_Toc98248626"/>
-      <w:r>
-        <w:t>Mode de jeu</w:t>
-      </w:r>
+      <w:r>
+        <w:lastRenderedPageBreak/>
+        <w:t>Stat</w:t>
+      </w:r>
+      <w:r>
+        <w:t>s</w:t>
+      </w:r>
+    </w:p>
+    <w:p>
+      <w:r>
+        <w:t>Nous avons discuté des propriétés que nos entités auraient besoin.</w:t>
+      </w:r>
+    </w:p>
+    <w:p>
+      <w:r>
+        <w:t xml:space="preserve">Notamment pour les ennemis : </w:t>
+      </w:r>
+    </w:p>
+    <w:p>
+      <w:pPr>
+        <w:pStyle w:val="Paragraphedeliste"/>
+        <w:numPr>
+          <w:ilvl w:val="0"/>
+          <w:numId w:val="6"/>
+        </w:numPr>
+      </w:pPr>
+      <w:r>
+        <w:t>Le</w:t>
+      </w:r>
+      <w:r>
+        <w:t xml:space="preserve"> type (Type)</w:t>
+      </w:r>
+    </w:p>
+    <w:p>
+      <w:pPr>
+        <w:pStyle w:val="Paragraphedeliste"/>
+        <w:numPr>
+          <w:ilvl w:val="0"/>
+          <w:numId w:val="6"/>
+        </w:numPr>
+      </w:pPr>
+      <w:r>
+        <w:t>Le score quand éliminé</w:t>
+      </w:r>
+      <w:r>
+        <w:t xml:space="preserve"> (Score)</w:t>
+      </w:r>
+    </w:p>
+    <w:p>
+      <w:pPr>
+        <w:pStyle w:val="Paragraphedeliste"/>
+        <w:numPr>
+          <w:ilvl w:val="0"/>
+          <w:numId w:val="6"/>
+        </w:numPr>
+      </w:pPr>
+      <w:r>
+        <w:t>Ses points de vie</w:t>
+      </w:r>
+      <w:r>
+        <w:t xml:space="preserve"> (vie)</w:t>
+      </w:r>
+    </w:p>
+    <w:p>
+      <w:pPr>
+        <w:pStyle w:val="Paragraphedeliste"/>
+        <w:numPr>
+          <w:ilvl w:val="0"/>
+          <w:numId w:val="6"/>
+        </w:numPr>
+      </w:pPr>
+      <w:r>
+        <w:t>La quantité de dégât</w:t>
+      </w:r>
+      <w:r>
+        <w:t xml:space="preserve"> engendré (Puissance)</w:t>
+      </w:r>
+    </w:p>
+    <w:p>
+      <w:pPr>
+        <w:pStyle w:val="Paragraphedeliste"/>
+        <w:numPr>
+          <w:ilvl w:val="0"/>
+          <w:numId w:val="6"/>
+        </w:numPr>
+      </w:pPr>
+      <w:r>
+        <w:t>L</w:t>
+      </w:r>
+      <w:r>
+        <w:t xml:space="preserve">a </w:t>
+      </w:r>
+      <w:r>
+        <w:t>portée</w:t>
+      </w:r>
+      <w:r>
+        <w:t xml:space="preserve"> des dégâts </w:t>
+      </w:r>
+      <w:r>
+        <w:t xml:space="preserve">(Portée) </w:t>
+      </w:r>
+      <w:r>
+        <w:t>: Au contact (melee)</w:t>
+      </w:r>
+      <w:r>
+        <w:t xml:space="preserve"> et </w:t>
+      </w:r>
+      <w:bookmarkStart w:id="5" w:name="_GoBack"/>
       <w:bookmarkEnd w:id="5"/>
-    </w:p>
-    <w:p>
-      <w:bookmarkStart w:id="6" w:name="_GoBack"/>
+      <w:r>
+        <w:t>à</w:t>
+      </w:r>
+      <w:r>
+        <w:t xml:space="preserve"> distance</w:t>
+      </w:r>
+    </w:p>
+    <w:p>
+      <w:r>
+        <w:t>C’est aussi sur cette feuille que nous avons survolé les propriétés de l’arme de base :</w:t>
+      </w:r>
+    </w:p>
+    <w:p>
+      <w:pPr>
+        <w:pStyle w:val="Paragraphedeliste"/>
+        <w:numPr>
+          <w:ilvl w:val="0"/>
+          <w:numId w:val="6"/>
+        </w:numPr>
+      </w:pPr>
+      <w:r>
+        <w:t>Ses</w:t>
+      </w:r>
+      <w:r>
+        <w:t xml:space="preserve"> dégâts (Puissance)</w:t>
+      </w:r>
+    </w:p>
+    <w:p>
+      <w:pPr>
+        <w:pStyle w:val="Paragraphedeliste"/>
+        <w:numPr>
+          <w:ilvl w:val="0"/>
+          <w:numId w:val="6"/>
+        </w:numPr>
+      </w:pPr>
+      <w:r>
+        <w:t>Sa vitesse de tir</w:t>
+      </w:r>
+      <w:r>
+        <w:t xml:space="preserve"> (Vitesse)</w:t>
+      </w:r>
+    </w:p>
+    <w:p>
+      <w:pPr>
+        <w:pStyle w:val="Paragraphedeliste"/>
+        <w:numPr>
+          <w:ilvl w:val="0"/>
+          <w:numId w:val="6"/>
+        </w:numPr>
+      </w:pPr>
+      <w:r>
+        <w:t>Sa limite de munition</w:t>
+      </w:r>
+      <w:r>
+        <w:t xml:space="preserve"> (munition)</w:t>
+      </w:r>
+    </w:p>
+    <w:p>
+      <w:pPr>
+        <w:jc w:val="center"/>
+      </w:pPr>
+      <w:r>
+        <w:rPr>
+          <w:noProof/>
+          <w:lang w:eastAsia="fr-CH"/>
+        </w:rPr>
+        <w:drawing>
+          <wp:inline distT="0" distB="0" distL="0" distR="0">
+            <wp:extent cx="4975035" cy="3733800"/>
+            <wp:effectExtent l="0" t="0" r="0" b="0"/>
+            <wp:docPr id="4" name="Image 4" descr="IMG_20220208_153549"/>
+            <wp:cNvGraphicFramePr>
+              <a:graphicFrameLocks xmlns:a="http://schemas.openxmlformats.org/drawingml/2006/main" noChangeAspect="1"/>
+            </wp:cNvGraphicFramePr>
+            <a:graphic xmlns:a="http://schemas.openxmlformats.org/drawingml/2006/main">
+              <a:graphicData uri="http://schemas.openxmlformats.org/drawingml/2006/picture">
+                <pic:pic xmlns:pic="http://schemas.openxmlformats.org/drawingml/2006/picture">
+                  <pic:nvPicPr>
+                    <pic:cNvPr id="0" name="Picture 3" descr="IMG_20220208_153549"/>
+                    <pic:cNvPicPr>
+                      <a:picLocks noChangeAspect="1" noChangeArrowheads="1"/>
+                    </pic:cNvPicPr>
+                  </pic:nvPicPr>
+                  <pic:blipFill>
+                    <a:blip r:embed="rId9" cstate="print">
+                      <a:extLst>
+                        <a:ext uri="{28A0092B-C50C-407E-A947-70E740481C1C}">
+                          <a14:useLocalDpi xmlns:a14="http://schemas.microsoft.com/office/drawing/2010/main" val="0"/>
+                        </a:ext>
+                      </a:extLst>
+                    </a:blip>
+                    <a:srcRect/>
+                    <a:stretch>
+                      <a:fillRect/>
+                    </a:stretch>
+                  </pic:blipFill>
+                  <pic:spPr bwMode="auto">
+                    <a:xfrm>
+                      <a:off x="0" y="0"/>
+                      <a:ext cx="4978551" cy="3736439"/>
+                    </a:xfrm>
+                    <a:prstGeom prst="rect">
+                      <a:avLst/>
+                    </a:prstGeom>
+                    <a:noFill/>
+                    <a:ln>
+                      <a:noFill/>
+                    </a:ln>
+                  </pic:spPr>
+                </pic:pic>
+              </a:graphicData>
+            </a:graphic>
+          </wp:inline>
+        </w:drawing>
+      </w:r>
+    </w:p>
+    <w:p>
+      <w:r>
+        <w:br w:type="page"/>
+      </w:r>
+    </w:p>
+    <w:p>
+      <w:pPr>
+        <w:pStyle w:val="Titre2"/>
+      </w:pPr>
+      <w:bookmarkStart w:id="6" w:name="_Toc98248627"/>
+      <w:r>
+        <w:lastRenderedPageBreak/>
+        <w:t>Non réalisable</w:t>
+      </w:r>
       <w:bookmarkEnd w:id="6"/>
     </w:p>
-    <w:p/>
-    <w:p>
-      <w:r>
-        <w:t>Parmi</w:t>
-      </w:r>
-      <w:r>
-        <w:t xml:space="preserve"> les plus importants nous avons défini :</w:t>
+    <w:p>
+      <w:r>
+        <w:t xml:space="preserve">Parmi les </w:t>
+      </w:r>
+      <w:r>
+        <w:t>idées</w:t>
+      </w:r>
+      <w:r>
+        <w:t xml:space="preserve"> discuté</w:t>
+      </w:r>
+      <w:r>
+        <w:t>es, certaine ont été jugée irréalisable dans le laps de temps donné</w:t>
+      </w:r>
+      <w:r>
+        <w:t> :</w:t>
       </w:r>
     </w:p>
     <w:p>
@@ -1639,7 +1872,10 @@
         </w:numPr>
       </w:pPr>
       <w:r>
-        <w:t>Les entités joueurs et ennemis.</w:t>
+        <w:t>V</w:t>
+      </w:r>
+      <w:r>
+        <w:t>ariété d’armes différentes.</w:t>
       </w:r>
     </w:p>
     <w:p>
@@ -1651,7 +1887,76 @@
         </w:numPr>
       </w:pPr>
       <w:r>
-        <w:t>Les projectiles</w:t>
+        <w:t>Limite de munitions.</w:t>
+      </w:r>
+    </w:p>
+    <w:p>
+      <w:pPr>
+        <w:pStyle w:val="Paragraphedeliste"/>
+        <w:numPr>
+          <w:ilvl w:val="0"/>
+          <w:numId w:val="4"/>
+        </w:numPr>
+      </w:pPr>
+      <w:r>
+        <w:t>Variété de projectiles différents.</w:t>
+      </w:r>
+    </w:p>
+    <w:p>
+      <w:pPr>
+        <w:pStyle w:val="Paragraphedeliste"/>
+        <w:numPr>
+          <w:ilvl w:val="0"/>
+          <w:numId w:val="4"/>
+        </w:numPr>
+      </w:pPr>
+      <w:r>
+        <w:t>Va</w:t>
+      </w:r>
+      <w:r>
+        <w:t>riété d’ennemis différents.</w:t>
+      </w:r>
+    </w:p>
+    <w:p>
+      <w:pPr>
+        <w:pStyle w:val="Paragraphedeliste"/>
+        <w:numPr>
+          <w:ilvl w:val="0"/>
+          <w:numId w:val="4"/>
+        </w:numPr>
+      </w:pPr>
+      <w:r>
+        <w:t>Des objets qui donneraient des bonus au joueur.</w:t>
+      </w:r>
+    </w:p>
+    <w:p>
+      <w:pPr>
+        <w:pStyle w:val="Paragraphedeliste"/>
+        <w:numPr>
+          <w:ilvl w:val="0"/>
+          <w:numId w:val="4"/>
+        </w:numPr>
+      </w:pPr>
+      <w:r>
+        <w:t>Des maps</w:t>
+      </w:r>
+      <w:r>
+        <w:t xml:space="preserve"> différentes.</w:t>
+      </w:r>
+    </w:p>
+    <w:p>
+      <w:pPr>
+        <w:pStyle w:val="Paragraphedeliste"/>
+        <w:numPr>
+          <w:ilvl w:val="0"/>
+          <w:numId w:val="4"/>
+        </w:numPr>
+      </w:pPr>
+      <w:r>
+        <w:t>Des obstacles sur la</w:t>
+      </w:r>
+      <w:r>
+        <w:t>/les map/s</w:t>
       </w:r>
       <w:r>
         <w:t>.</w:t>
@@ -1666,7 +1971,7 @@
         </w:numPr>
       </w:pPr>
       <w:r>
-        <w:t>La barre de vie du joueur.</w:t>
+        <w:t>Effets sonores.</w:t>
       </w:r>
     </w:p>
     <w:p>
@@ -1678,7 +1983,7 @@
         </w:numPr>
       </w:pPr>
       <w:r>
-        <w:t>Le score du joueur.</w:t>
+        <w:t>Effets visuels.</w:t>
       </w:r>
     </w:p>
     <w:p>
@@ -1690,7 +1995,7 @@
         </w:numPr>
       </w:pPr>
       <w:r>
-        <w:t>Le chronomètre.</w:t>
+        <w:t>Animations diverses.</w:t>
       </w:r>
     </w:p>
     <w:p>
@@ -1702,149 +2007,6 @@
         </w:numPr>
       </w:pPr>
       <w:r>
-        <w:t>Le décor de fond.</w:t>
-      </w:r>
-    </w:p>
-    <w:p>
-      <w:pPr>
-        <w:pStyle w:val="Paragraphedeliste"/>
-        <w:numPr>
-          <w:ilvl w:val="0"/>
-          <w:numId w:val="4"/>
-        </w:numPr>
-      </w:pPr>
-      <w:r>
-        <w:t>Règle de fin de partie (vie du joueur tombe à 0).</w:t>
-      </w:r>
-    </w:p>
-    <w:p/>
-    <w:p>
-      <w:pPr>
-        <w:pStyle w:val="Titre2"/>
-      </w:pPr>
-      <w:bookmarkStart w:id="7" w:name="_Toc98248627"/>
-      <w:r>
-        <w:t>Non réalisable</w:t>
-      </w:r>
-      <w:bookmarkEnd w:id="7"/>
-    </w:p>
-    <w:p>
-      <w:r>
-        <w:t>Parmi les moins important nous avons aussi discuté :</w:t>
-      </w:r>
-    </w:p>
-    <w:p>
-      <w:pPr>
-        <w:pStyle w:val="Paragraphedeliste"/>
-        <w:numPr>
-          <w:ilvl w:val="0"/>
-          <w:numId w:val="4"/>
-        </w:numPr>
-      </w:pPr>
-      <w:r>
-        <w:lastRenderedPageBreak/>
-        <w:t>V</w:t>
-      </w:r>
-      <w:r>
-        <w:t>ariété d’armes différentes.</w:t>
-      </w:r>
-    </w:p>
-    <w:p>
-      <w:pPr>
-        <w:pStyle w:val="Paragraphedeliste"/>
-        <w:numPr>
-          <w:ilvl w:val="0"/>
-          <w:numId w:val="4"/>
-        </w:numPr>
-      </w:pPr>
-      <w:r>
-        <w:t>Va</w:t>
-      </w:r>
-      <w:r>
-        <w:t>riété d’ennemis différents.</w:t>
-      </w:r>
-    </w:p>
-    <w:p>
-      <w:pPr>
-        <w:pStyle w:val="Paragraphedeliste"/>
-        <w:numPr>
-          <w:ilvl w:val="0"/>
-          <w:numId w:val="4"/>
-        </w:numPr>
-      </w:pPr>
-      <w:r>
-        <w:t>Des objets qui donneraient des bonus au joueur.</w:t>
-      </w:r>
-    </w:p>
-    <w:p>
-      <w:pPr>
-        <w:pStyle w:val="Paragraphedeliste"/>
-        <w:numPr>
-          <w:ilvl w:val="0"/>
-          <w:numId w:val="4"/>
-        </w:numPr>
-      </w:pPr>
-      <w:r>
-        <w:t>Des « maps » différentes.</w:t>
-      </w:r>
-    </w:p>
-    <w:p>
-      <w:pPr>
-        <w:pStyle w:val="Paragraphedeliste"/>
-        <w:numPr>
-          <w:ilvl w:val="0"/>
-          <w:numId w:val="4"/>
-        </w:numPr>
-      </w:pPr>
-      <w:r>
-        <w:t>Des obstacles sur la/les « map/s ».</w:t>
-      </w:r>
-    </w:p>
-    <w:p>
-      <w:pPr>
-        <w:pStyle w:val="Paragraphedeliste"/>
-        <w:numPr>
-          <w:ilvl w:val="0"/>
-          <w:numId w:val="4"/>
-        </w:numPr>
-      </w:pPr>
-      <w:r>
-        <w:t>Effets sonores.</w:t>
-      </w:r>
-    </w:p>
-    <w:p>
-      <w:pPr>
-        <w:pStyle w:val="Paragraphedeliste"/>
-        <w:numPr>
-          <w:ilvl w:val="0"/>
-          <w:numId w:val="4"/>
-        </w:numPr>
-      </w:pPr>
-      <w:r>
-        <w:t>Effets visuels.</w:t>
-      </w:r>
-    </w:p>
-    <w:p>
-      <w:pPr>
-        <w:pStyle w:val="Paragraphedeliste"/>
-        <w:numPr>
-          <w:ilvl w:val="0"/>
-          <w:numId w:val="4"/>
-        </w:numPr>
-      </w:pPr>
-      <w:r>
-        <w:t>Animations diverses.</w:t>
-      </w:r>
-    </w:p>
-    <w:p>
-      <w:pPr>
-        <w:pStyle w:val="Paragraphedeliste"/>
-        <w:numPr>
-          <w:ilvl w:val="0"/>
-          <w:numId w:val="4"/>
-        </w:numPr>
-      </w:pPr>
-      <w:r>
         <w:br w:type="page"/>
       </w:r>
     </w:p>
@@ -1852,23 +2014,23 @@
       <w:pPr>
         <w:pStyle w:val="Titre1"/>
       </w:pPr>
-      <w:bookmarkStart w:id="8" w:name="_Toc98248628"/>
+      <w:bookmarkStart w:id="7" w:name="_Toc98248628"/>
       <w:r>
         <w:lastRenderedPageBreak/>
         <w:t>Tâches</w:t>
       </w:r>
+      <w:bookmarkEnd w:id="7"/>
+    </w:p>
+    <w:p/>
+    <w:p>
+      <w:pPr>
+        <w:pStyle w:val="Titre2"/>
+      </w:pPr>
+      <w:bookmarkStart w:id="8" w:name="_Toc98248629"/>
+      <w:r>
+        <w:t>Création d’un niveau</w:t>
+      </w:r>
       <w:bookmarkEnd w:id="8"/>
-    </w:p>
-    <w:p/>
-    <w:p>
-      <w:pPr>
-        <w:pStyle w:val="Titre2"/>
-      </w:pPr>
-      <w:bookmarkStart w:id="9" w:name="_Toc98248629"/>
-      <w:r>
-        <w:t>Création d’un niveau</w:t>
-      </w:r>
-      <w:bookmarkEnd w:id="9"/>
     </w:p>
     <w:p>
       <w:pPr>
@@ -1898,11 +2060,11 @@
       <w:pPr>
         <w:pStyle w:val="Titre2"/>
       </w:pPr>
-      <w:bookmarkStart w:id="10" w:name="_Toc98248630"/>
+      <w:bookmarkStart w:id="9" w:name="_Toc98248630"/>
       <w:r>
         <w:t>Création du gameplay</w:t>
       </w:r>
-      <w:bookmarkEnd w:id="10"/>
+      <w:bookmarkEnd w:id="9"/>
     </w:p>
     <w:p>
       <w:pPr>
@@ -2134,11 +2296,11 @@
       <w:pPr>
         <w:pStyle w:val="Titre2"/>
       </w:pPr>
-      <w:bookmarkStart w:id="11" w:name="_Toc98248631"/>
+      <w:bookmarkStart w:id="10" w:name="_Toc98248631"/>
       <w:r>
         <w:t>Conception des graphiques</w:t>
       </w:r>
-      <w:bookmarkEnd w:id="11"/>
+      <w:bookmarkEnd w:id="10"/>
     </w:p>
     <w:p>
       <w:pPr>
@@ -2207,74 +2369,25 @@
     </w:p>
     <w:p>
       <w:pPr>
-        <w:jc w:val="center"/>
-      </w:pPr>
-      <w:r>
-        <w:lastRenderedPageBreak/>
-        <w:pict>
-          <v:shapetype id="_x0000_t75" coordsize="21600,21600" o:spt="75" o:preferrelative="t" path="m@4@5l@4@11@9@11@9@5xe" filled="f" stroked="f">
-            <v:stroke joinstyle="miter"/>
-            <v:formulas>
-              <v:f eqn="if lineDrawn pixelLineWidth 0"/>
-              <v:f eqn="sum @0 1 0"/>
-              <v:f eqn="sum 0 0 @1"/>
-              <v:f eqn="prod @2 1 2"/>
-              <v:f eqn="prod @3 21600 pixelWidth"/>
-              <v:f eqn="prod @3 21600 pixelHeight"/>
-              <v:f eqn="sum @0 0 1"/>
-              <v:f eqn="prod @6 1 2"/>
-              <v:f eqn="prod @7 21600 pixelWidth"/>
-              <v:f eqn="sum @8 21600 0"/>
-              <v:f eqn="prod @7 21600 pixelHeight"/>
-              <v:f eqn="sum @10 21600 0"/>
-            </v:formulas>
-            <v:path o:extrusionok="f" gradientshapeok="t" o:connecttype="rect"/>
-            <o:lock v:ext="edit" aspectratio="t"/>
-          </v:shapetype>
-          <v:shape id="_x0000_i1026" type="#_x0000_t75" style="width:369.75pt;height:277.5pt">
-            <v:imagedata r:id="rId9" o:title="IMG_20220208_153549"/>
-          </v:shape>
-        </w:pict>
-      </w:r>
-    </w:p>
-    <w:p>
-      <w:r>
-        <w:t>Nous avons ensuite discuté des points de vie des entités, des dégâts qu’elles infligent, des conditions à remplir pour que les dégâts s’appliquent ainsi que des menus détails comme la vitesse de déplacement des entités et la cadence de tir de l’arme ou éventuellement DES armes du joueur.</w:t>
-      </w:r>
-    </w:p>
-    <w:p/>
-    <w:p>
-      <w:pPr>
-        <w:jc w:val="center"/>
-      </w:pPr>
-    </w:p>
-    <w:p/>
-    <w:p>
-      <w:r>
-        <w:br w:type="page"/>
-      </w:r>
-    </w:p>
-    <w:p>
-      <w:pPr>
         <w:pStyle w:val="Titre1"/>
       </w:pPr>
-      <w:bookmarkStart w:id="12" w:name="_Toc98248632"/>
+      <w:bookmarkStart w:id="11" w:name="_Toc98248632"/>
       <w:r>
         <w:lastRenderedPageBreak/>
         <w:t>Convention de nommage</w:t>
       </w:r>
+      <w:bookmarkEnd w:id="11"/>
+    </w:p>
+    <w:p/>
+    <w:p>
+      <w:pPr>
+        <w:pStyle w:val="Titre2"/>
+      </w:pPr>
+      <w:bookmarkStart w:id="12" w:name="_Toc98248633"/>
+      <w:r>
+        <w:t>Nom des entités</w:t>
+      </w:r>
       <w:bookmarkEnd w:id="12"/>
-    </w:p>
-    <w:p/>
-    <w:p>
-      <w:pPr>
-        <w:pStyle w:val="Titre2"/>
-      </w:pPr>
-      <w:bookmarkStart w:id="13" w:name="_Toc98248633"/>
-      <w:r>
-        <w:t>Nom des entités</w:t>
-      </w:r>
-      <w:bookmarkEnd w:id="13"/>
     </w:p>
     <w:p>
       <w:pPr>
@@ -2500,11 +2613,11 @@
       <w:pPr>
         <w:pStyle w:val="Titre2"/>
       </w:pPr>
-      <w:bookmarkStart w:id="14" w:name="_Toc98248634"/>
+      <w:bookmarkStart w:id="13" w:name="_Toc98248634"/>
       <w:r>
         <w:t>Variables</w:t>
       </w:r>
-      <w:bookmarkEnd w:id="14"/>
+      <w:bookmarkEnd w:id="13"/>
     </w:p>
     <w:p>
       <w:pPr>
@@ -3116,7 +3229,7 @@
         <w:rFonts w:ascii="Calibri" w:eastAsiaTheme="minorHAnsi" w:hAnsi="Calibri" w:cs="Calibri" w:hint="default"/>
       </w:rPr>
     </w:lvl>
-    <w:lvl w:ilvl="1" w:tplc="100C0003" w:tentative="1">
+    <w:lvl w:ilvl="1" w:tplc="100C0003">
       <w:start w:val="1"/>
       <w:numFmt w:val="bullet"/>
       <w:lvlText w:val="o"/>
@@ -4238,7 +4351,7 @@
 </file>
 
 <file path=customXml/itemProps1.xml><?xml version="1.0" encoding="utf-8"?>
-<ds:datastoreItem xmlns:ds="http://schemas.openxmlformats.org/officeDocument/2006/customXml" ds:itemID="{34542DCA-4AC1-4D7C-AF45-01FD0B287A2F}">
+<ds:datastoreItem xmlns:ds="http://schemas.openxmlformats.org/officeDocument/2006/customXml" ds:itemID="{426DFED1-E9AA-4CA3-A14F-1C9DF2D5DF63}">
   <ds:schemaRefs>
     <ds:schemaRef ds:uri="http://schemas.openxmlformats.org/officeDocument/2006/bibliography"/>
   </ds:schemaRefs>

</xml_diff>

<commit_message>
Mise à jour de Project Scope
Ajout du texte pour la partie "Organisation de projet".
Suppression de 2 fichiers Word qui n'ont jamais servis.
</commit_message>
<xml_diff>
--- a/docs/Project Scope.docx
+++ b/docs/Project Scope.docx
@@ -20,6 +20,7 @@
           <w:r>
             <w:rPr>
               <w:noProof/>
+              <w:lang w:eastAsia="fr-CH"/>
             </w:rPr>
             <mc:AlternateContent>
               <mc:Choice Requires="wps">
@@ -94,6 +95,7 @@
                                   <w:dataBinding w:prefixMappings="xmlns:ns0='http://schemas.openxmlformats.org/package/2006/metadata/core-properties' xmlns:ns1='http://purl.org/dc/elements/1.1/'" w:xpath="/ns0:coreProperties[1]/ns1:title[1]" w:storeItemID="{6C3C8BC8-F283-45AE-878A-BAB7291924A1}"/>
                                   <w:text/>
                                 </w:sdtPr>
+                                <w:sdtEndPr/>
                                 <w:sdtContent>
                                   <w:p>
                                     <w:pPr>
@@ -140,6 +142,7 @@
                                   <w:dataBinding w:prefixMappings="xmlns:ns0='http://schemas.microsoft.com/office/2006/coverPageProps'" w:xpath="/ns0:CoverPageProperties[1]/ns0:Abstract[1]" w:storeItemID="{55AF091B-3C7A-41E3-B477-F2FDAA23CFDA}"/>
                                   <w:text/>
                                 </w:sdtPr>
+                                <w:sdtEndPr/>
                                 <w:sdtContent>
                                   <w:p>
                                     <w:pPr>
@@ -273,6 +276,7 @@
           <w:r>
             <w:rPr>
               <w:noProof/>
+              <w:lang w:eastAsia="fr-CH"/>
             </w:rPr>
             <mc:AlternateContent>
               <mc:Choice Requires="wps">
@@ -350,6 +354,7 @@
                                   <w:dataBinding w:prefixMappings="xmlns:ns0='http://schemas.openxmlformats.org/package/2006/metadata/core-properties' xmlns:ns1='http://purl.org/dc/elements/1.1/'" w:xpath="/ns0:coreProperties[1]/ns1:subject[1]" w:storeItemID="{6C3C8BC8-F283-45AE-878A-BAB7291924A1}"/>
                                   <w:text/>
                                 </w:sdtPr>
+                                <w:sdtEndPr/>
                                 <w:sdtContent>
                                   <w:p>
                                     <w:pPr>
@@ -363,86 +368,8 @@
                                       <w:rPr>
                                         <w:color w:val="FFFFFF" w:themeColor="background1"/>
                                       </w:rPr>
-                                      <w:t xml:space="preserve">Développé par : </w:t>
+                                      <w:t>Développé par : Callau Vera Ivan, Loretz Gaetan et Zeqiri Erblin     Module : M306 Groupe : I.IE-D3A Professeur : Dominique Aigroz</w:t>
                                     </w:r>
-                                    <w:proofErr w:type="spellStart"/>
-                                    <w:r>
-                                      <w:rPr>
-                                        <w:color w:val="FFFFFF" w:themeColor="background1"/>
-                                      </w:rPr>
-                                      <w:t>Callau</w:t>
-                                    </w:r>
-                                    <w:proofErr w:type="spellEnd"/>
-                                    <w:r>
-                                      <w:rPr>
-                                        <w:color w:val="FFFFFF" w:themeColor="background1"/>
-                                      </w:rPr>
-                                      <w:t xml:space="preserve"> Vera Ivan, </w:t>
-                                    </w:r>
-                                    <w:proofErr w:type="spellStart"/>
-                                    <w:r>
-                                      <w:rPr>
-                                        <w:color w:val="FFFFFF" w:themeColor="background1"/>
-                                      </w:rPr>
-                                      <w:t>Loretz</w:t>
-                                    </w:r>
-                                    <w:proofErr w:type="spellEnd"/>
-                                    <w:r>
-                                      <w:rPr>
-                                        <w:color w:val="FFFFFF" w:themeColor="background1"/>
-                                      </w:rPr>
-                                      <w:t xml:space="preserve"> </w:t>
-                                    </w:r>
-                                    <w:proofErr w:type="spellStart"/>
-                                    <w:r>
-                                      <w:rPr>
-                                        <w:color w:val="FFFFFF" w:themeColor="background1"/>
-                                      </w:rPr>
-                                      <w:t>Gaetan</w:t>
-                                    </w:r>
-                                    <w:proofErr w:type="spellEnd"/>
-                                    <w:r>
-                                      <w:rPr>
-                                        <w:color w:val="FFFFFF" w:themeColor="background1"/>
-                                      </w:rPr>
-                                      <w:t xml:space="preserve"> et </w:t>
-                                    </w:r>
-                                    <w:proofErr w:type="spellStart"/>
-                                    <w:r>
-                                      <w:rPr>
-                                        <w:color w:val="FFFFFF" w:themeColor="background1"/>
-                                      </w:rPr>
-                                      <w:t>Zeqiri</w:t>
-                                    </w:r>
-                                    <w:proofErr w:type="spellEnd"/>
-                                    <w:r>
-                                      <w:rPr>
-                                        <w:color w:val="FFFFFF" w:themeColor="background1"/>
-                                      </w:rPr>
-                                      <w:t xml:space="preserve"> </w:t>
-                                    </w:r>
-                                    <w:proofErr w:type="spellStart"/>
-                                    <w:r>
-                                      <w:rPr>
-                                        <w:color w:val="FFFFFF" w:themeColor="background1"/>
-                                      </w:rPr>
-                                      <w:t>Erblin</w:t>
-                                    </w:r>
-                                    <w:proofErr w:type="spellEnd"/>
-                                    <w:r>
-                                      <w:rPr>
-                                        <w:color w:val="FFFFFF" w:themeColor="background1"/>
-                                      </w:rPr>
-                                      <w:t xml:space="preserve">     Module : M306 Groupe : I.IE-D3A Professeur : Dominique </w:t>
-                                    </w:r>
-                                    <w:proofErr w:type="spellStart"/>
-                                    <w:r>
-                                      <w:rPr>
-                                        <w:color w:val="FFFFFF" w:themeColor="background1"/>
-                                      </w:rPr>
-                                      <w:t>Aigroz</w:t>
-                                    </w:r>
-                                    <w:proofErr w:type="spellEnd"/>
                                   </w:p>
                                 </w:sdtContent>
                               </w:sdt>
@@ -734,7 +661,7 @@
           <w:r>
             <w:fldChar w:fldCharType="separate"/>
           </w:r>
-          <w:hyperlink w:anchor="_Toc98850509" w:history="1">
+          <w:hyperlink w:anchor="_Toc98856119" w:history="1">
             <w:r>
               <w:rPr>
                 <w:rStyle w:val="Lienhypertexte"/>
@@ -761,7 +688,7 @@
                 <w:noProof/>
                 <w:webHidden/>
               </w:rPr>
-              <w:instrText xml:space="preserve"> PAGEREF _Toc98850509 \h </w:instrText>
+              <w:instrText xml:space="preserve"> PAGEREF _Toc98856119 \h </w:instrText>
             </w:r>
             <w:r>
               <w:rPr>
@@ -804,7 +731,7 @@
               <w:lang w:eastAsia="fr-CH"/>
             </w:rPr>
           </w:pPr>
-          <w:hyperlink w:anchor="_Toc98850510" w:history="1">
+          <w:hyperlink w:anchor="_Toc98856120" w:history="1">
             <w:r>
               <w:rPr>
                 <w:rStyle w:val="Lienhypertexte"/>
@@ -831,7 +758,7 @@
                 <w:noProof/>
                 <w:webHidden/>
               </w:rPr>
-              <w:instrText xml:space="preserve"> PAGEREF _Toc98850510 \h </w:instrText>
+              <w:instrText xml:space="preserve"> PAGEREF _Toc98856120 \h </w:instrText>
             </w:r>
             <w:r>
               <w:rPr>
@@ -874,7 +801,7 @@
               <w:lang w:eastAsia="fr-CH"/>
             </w:rPr>
           </w:pPr>
-          <w:hyperlink w:anchor="_Toc98850511" w:history="1">
+          <w:hyperlink w:anchor="_Toc98856121" w:history="1">
             <w:r>
               <w:rPr>
                 <w:rStyle w:val="Lienhypertexte"/>
@@ -901,7 +828,7 @@
                 <w:noProof/>
                 <w:webHidden/>
               </w:rPr>
-              <w:instrText xml:space="preserve"> PAGEREF _Toc98850511 \h </w:instrText>
+              <w:instrText xml:space="preserve"> PAGEREF _Toc98856121 \h </w:instrText>
             </w:r>
             <w:r>
               <w:rPr>
@@ -944,7 +871,7 @@
               <w:lang w:eastAsia="fr-CH"/>
             </w:rPr>
           </w:pPr>
-          <w:hyperlink w:anchor="_Toc98850512" w:history="1">
+          <w:hyperlink w:anchor="_Toc98856122" w:history="1">
             <w:r>
               <w:rPr>
                 <w:rStyle w:val="Lienhypertexte"/>
@@ -971,7 +898,7 @@
                 <w:noProof/>
                 <w:webHidden/>
               </w:rPr>
-              <w:instrText xml:space="preserve"> PAGEREF _Toc98850512 \h </w:instrText>
+              <w:instrText xml:space="preserve"> PAGEREF _Toc98856122 \h </w:instrText>
             </w:r>
             <w:r>
               <w:rPr>
@@ -1014,7 +941,7 @@
               <w:lang w:eastAsia="fr-CH"/>
             </w:rPr>
           </w:pPr>
-          <w:hyperlink w:anchor="_Toc98850513" w:history="1">
+          <w:hyperlink w:anchor="_Toc98856123" w:history="1">
             <w:r>
               <w:rPr>
                 <w:rStyle w:val="Lienhypertexte"/>
@@ -1041,7 +968,7 @@
                 <w:noProof/>
                 <w:webHidden/>
               </w:rPr>
-              <w:instrText xml:space="preserve"> PAGEREF _Toc98850513 \h </w:instrText>
+              <w:instrText xml:space="preserve"> PAGEREF _Toc98856123 \h </w:instrText>
             </w:r>
             <w:r>
               <w:rPr>
@@ -1084,7 +1011,7 @@
               <w:lang w:eastAsia="fr-CH"/>
             </w:rPr>
           </w:pPr>
-          <w:hyperlink w:anchor="_Toc98850514" w:history="1">
+          <w:hyperlink w:anchor="_Toc98856124" w:history="1">
             <w:r>
               <w:rPr>
                 <w:rStyle w:val="Lienhypertexte"/>
@@ -1111,7 +1038,7 @@
                 <w:noProof/>
                 <w:webHidden/>
               </w:rPr>
-              <w:instrText xml:space="preserve"> PAGEREF _Toc98850514 \h </w:instrText>
+              <w:instrText xml:space="preserve"> PAGEREF _Toc98856124 \h </w:instrText>
             </w:r>
             <w:r>
               <w:rPr>
@@ -1154,7 +1081,7 @@
               <w:lang w:eastAsia="fr-CH"/>
             </w:rPr>
           </w:pPr>
-          <w:hyperlink w:anchor="_Toc98850515" w:history="1">
+          <w:hyperlink w:anchor="_Toc98856125" w:history="1">
             <w:r>
               <w:rPr>
                 <w:rStyle w:val="Lienhypertexte"/>
@@ -1181,7 +1108,7 @@
                 <w:noProof/>
                 <w:webHidden/>
               </w:rPr>
-              <w:instrText xml:space="preserve"> PAGEREF _Toc98850515 \h </w:instrText>
+              <w:instrText xml:space="preserve"> PAGEREF _Toc98856125 \h </w:instrText>
             </w:r>
             <w:r>
               <w:rPr>
@@ -1224,7 +1151,7 @@
               <w:lang w:eastAsia="fr-CH"/>
             </w:rPr>
           </w:pPr>
-          <w:hyperlink w:anchor="_Toc98850516" w:history="1">
+          <w:hyperlink w:anchor="_Toc98856126" w:history="1">
             <w:r>
               <w:rPr>
                 <w:rStyle w:val="Lienhypertexte"/>
@@ -1251,7 +1178,7 @@
                 <w:noProof/>
                 <w:webHidden/>
               </w:rPr>
-              <w:instrText xml:space="preserve"> PAGEREF _Toc98850516 \h </w:instrText>
+              <w:instrText xml:space="preserve"> PAGEREF _Toc98856126 \h </w:instrText>
             </w:r>
             <w:r>
               <w:rPr>
@@ -1294,7 +1221,7 @@
               <w:lang w:eastAsia="fr-CH"/>
             </w:rPr>
           </w:pPr>
-          <w:hyperlink w:anchor="_Toc98850517" w:history="1">
+          <w:hyperlink w:anchor="_Toc98856127" w:history="1">
             <w:r>
               <w:rPr>
                 <w:rStyle w:val="Lienhypertexte"/>
@@ -1321,7 +1248,7 @@
                 <w:noProof/>
                 <w:webHidden/>
               </w:rPr>
-              <w:instrText xml:space="preserve"> PAGEREF _Toc98850517 \h </w:instrText>
+              <w:instrText xml:space="preserve"> PAGEREF _Toc98856127 \h </w:instrText>
             </w:r>
             <w:r>
               <w:rPr>
@@ -1364,7 +1291,7 @@
               <w:lang w:eastAsia="fr-CH"/>
             </w:rPr>
           </w:pPr>
-          <w:hyperlink w:anchor="_Toc98850518" w:history="1">
+          <w:hyperlink w:anchor="_Toc98856128" w:history="1">
             <w:r>
               <w:rPr>
                 <w:rStyle w:val="Lienhypertexte"/>
@@ -1391,7 +1318,7 @@
                 <w:noProof/>
                 <w:webHidden/>
               </w:rPr>
-              <w:instrText xml:space="preserve"> PAGEREF _Toc98850518 \h </w:instrText>
+              <w:instrText xml:space="preserve"> PAGEREF _Toc98856128 \h </w:instrText>
             </w:r>
             <w:r>
               <w:rPr>
@@ -1434,7 +1361,7 @@
               <w:lang w:eastAsia="fr-CH"/>
             </w:rPr>
           </w:pPr>
-          <w:hyperlink w:anchor="_Toc98850519" w:history="1">
+          <w:hyperlink w:anchor="_Toc98856129" w:history="1">
             <w:r>
               <w:rPr>
                 <w:rStyle w:val="Lienhypertexte"/>
@@ -1461,7 +1388,7 @@
                 <w:noProof/>
                 <w:webHidden/>
               </w:rPr>
-              <w:instrText xml:space="preserve"> PAGEREF _Toc98850519 \h </w:instrText>
+              <w:instrText xml:space="preserve"> PAGEREF _Toc98856129 \h </w:instrText>
             </w:r>
             <w:r>
               <w:rPr>
@@ -1504,7 +1431,7 @@
               <w:lang w:eastAsia="fr-CH"/>
             </w:rPr>
           </w:pPr>
-          <w:hyperlink w:anchor="_Toc98850520" w:history="1">
+          <w:hyperlink w:anchor="_Toc98856130" w:history="1">
             <w:r>
               <w:rPr>
                 <w:rStyle w:val="Lienhypertexte"/>
@@ -1531,7 +1458,7 @@
                 <w:noProof/>
                 <w:webHidden/>
               </w:rPr>
-              <w:instrText xml:space="preserve"> PAGEREF _Toc98850520 \h </w:instrText>
+              <w:instrText xml:space="preserve"> PAGEREF _Toc98856130 \h </w:instrText>
             </w:r>
             <w:r>
               <w:rPr>
@@ -1574,7 +1501,7 @@
               <w:lang w:eastAsia="fr-CH"/>
             </w:rPr>
           </w:pPr>
-          <w:hyperlink w:anchor="_Toc98850521" w:history="1">
+          <w:hyperlink w:anchor="_Toc98856131" w:history="1">
             <w:r>
               <w:rPr>
                 <w:rStyle w:val="Lienhypertexte"/>
@@ -1601,7 +1528,7 @@
                 <w:noProof/>
                 <w:webHidden/>
               </w:rPr>
-              <w:instrText xml:space="preserve"> PAGEREF _Toc98850521 \h </w:instrText>
+              <w:instrText xml:space="preserve"> PAGEREF _Toc98856131 \h </w:instrText>
             </w:r>
             <w:r>
               <w:rPr>
@@ -1644,7 +1571,7 @@
               <w:lang w:eastAsia="fr-CH"/>
             </w:rPr>
           </w:pPr>
-          <w:hyperlink w:anchor="_Toc98850522" w:history="1">
+          <w:hyperlink w:anchor="_Toc98856132" w:history="1">
             <w:r>
               <w:rPr>
                 <w:rStyle w:val="Lienhypertexte"/>
@@ -1671,7 +1598,7 @@
                 <w:noProof/>
                 <w:webHidden/>
               </w:rPr>
-              <w:instrText xml:space="preserve"> PAGEREF _Toc98850522 \h </w:instrText>
+              <w:instrText xml:space="preserve"> PAGEREF _Toc98856132 \h </w:instrText>
             </w:r>
             <w:r>
               <w:rPr>
@@ -1714,7 +1641,7 @@
               <w:lang w:eastAsia="fr-CH"/>
             </w:rPr>
           </w:pPr>
-          <w:hyperlink w:anchor="_Toc98850523" w:history="1">
+          <w:hyperlink w:anchor="_Toc98856133" w:history="1">
             <w:r>
               <w:rPr>
                 <w:rStyle w:val="Lienhypertexte"/>
@@ -1741,7 +1668,7 @@
                 <w:noProof/>
                 <w:webHidden/>
               </w:rPr>
-              <w:instrText xml:space="preserve"> PAGEREF _Toc98850523 \h </w:instrText>
+              <w:instrText xml:space="preserve"> PAGEREF _Toc98856133 \h </w:instrText>
             </w:r>
             <w:r>
               <w:rPr>
@@ -1784,7 +1711,7 @@
               <w:lang w:eastAsia="fr-CH"/>
             </w:rPr>
           </w:pPr>
-          <w:hyperlink w:anchor="_Toc98850524" w:history="1">
+          <w:hyperlink w:anchor="_Toc98856134" w:history="1">
             <w:r>
               <w:rPr>
                 <w:rStyle w:val="Lienhypertexte"/>
@@ -1811,7 +1738,7 @@
                 <w:noProof/>
                 <w:webHidden/>
               </w:rPr>
-              <w:instrText xml:space="preserve"> PAGEREF _Toc98850524 \h </w:instrText>
+              <w:instrText xml:space="preserve"> PAGEREF _Toc98856134 \h </w:instrText>
             </w:r>
             <w:r>
               <w:rPr>
@@ -1854,7 +1781,7 @@
               <w:lang w:eastAsia="fr-CH"/>
             </w:rPr>
           </w:pPr>
-          <w:hyperlink w:anchor="_Toc98850525" w:history="1">
+          <w:hyperlink w:anchor="_Toc98856135" w:history="1">
             <w:r>
               <w:rPr>
                 <w:rStyle w:val="Lienhypertexte"/>
@@ -1881,7 +1808,7 @@
                 <w:noProof/>
                 <w:webHidden/>
               </w:rPr>
-              <w:instrText xml:space="preserve"> PAGEREF _Toc98850525 \h </w:instrText>
+              <w:instrText xml:space="preserve"> PAGEREF _Toc98856135 \h </w:instrText>
             </w:r>
             <w:r>
               <w:rPr>
@@ -1924,7 +1851,7 @@
               <w:lang w:eastAsia="fr-CH"/>
             </w:rPr>
           </w:pPr>
-          <w:hyperlink w:anchor="_Toc98850526" w:history="1">
+          <w:hyperlink w:anchor="_Toc98856136" w:history="1">
             <w:r>
               <w:rPr>
                 <w:rStyle w:val="Lienhypertexte"/>
@@ -1951,7 +1878,7 @@
                 <w:noProof/>
                 <w:webHidden/>
               </w:rPr>
-              <w:instrText xml:space="preserve"> PAGEREF _Toc98850526 \h </w:instrText>
+              <w:instrText xml:space="preserve"> PAGEREF _Toc98856136 \h </w:instrText>
             </w:r>
             <w:r>
               <w:rPr>
@@ -1994,7 +1921,7 @@
               <w:lang w:eastAsia="fr-CH"/>
             </w:rPr>
           </w:pPr>
-          <w:hyperlink w:anchor="_Toc98850527" w:history="1">
+          <w:hyperlink w:anchor="_Toc98856137" w:history="1">
             <w:r>
               <w:rPr>
                 <w:rStyle w:val="Lienhypertexte"/>
@@ -2021,7 +1948,7 @@
                 <w:noProof/>
                 <w:webHidden/>
               </w:rPr>
-              <w:instrText xml:space="preserve"> PAGEREF _Toc98850527 \h </w:instrText>
+              <w:instrText xml:space="preserve"> PAGEREF _Toc98856137 \h </w:instrText>
             </w:r>
             <w:r>
               <w:rPr>
@@ -2064,7 +1991,7 @@
               <w:lang w:eastAsia="fr-CH"/>
             </w:rPr>
           </w:pPr>
-          <w:hyperlink w:anchor="_Toc98850528" w:history="1">
+          <w:hyperlink w:anchor="_Toc98856138" w:history="1">
             <w:r>
               <w:rPr>
                 <w:rStyle w:val="Lienhypertexte"/>
@@ -2091,7 +2018,7 @@
                 <w:noProof/>
                 <w:webHidden/>
               </w:rPr>
-              <w:instrText xml:space="preserve"> PAGEREF _Toc98850528 \h </w:instrText>
+              <w:instrText xml:space="preserve"> PAGEREF _Toc98856138 \h </w:instrText>
             </w:r>
             <w:r>
               <w:rPr>
@@ -2134,7 +2061,7 @@
               <w:lang w:eastAsia="fr-CH"/>
             </w:rPr>
           </w:pPr>
-          <w:hyperlink w:anchor="_Toc98850529" w:history="1">
+          <w:hyperlink w:anchor="_Toc98856139" w:history="1">
             <w:r>
               <w:rPr>
                 <w:rStyle w:val="Lienhypertexte"/>
@@ -2161,7 +2088,7 @@
                 <w:noProof/>
                 <w:webHidden/>
               </w:rPr>
-              <w:instrText xml:space="preserve"> PAGEREF _Toc98850529 \h </w:instrText>
+              <w:instrText xml:space="preserve"> PAGEREF _Toc98856139 \h </w:instrText>
             </w:r>
             <w:r>
               <w:rPr>
@@ -2181,7 +2108,7 @@
                 <w:noProof/>
                 <w:webHidden/>
               </w:rPr>
-              <w:t>9</w:t>
+              <w:t>10</w:t>
             </w:r>
             <w:r>
               <w:rPr>
@@ -2204,7 +2131,7 @@
               <w:lang w:eastAsia="fr-CH"/>
             </w:rPr>
           </w:pPr>
-          <w:hyperlink w:anchor="_Toc98850530" w:history="1">
+          <w:hyperlink w:anchor="_Toc98856140" w:history="1">
             <w:r>
               <w:rPr>
                 <w:rStyle w:val="Lienhypertexte"/>
@@ -2231,7 +2158,7 @@
                 <w:noProof/>
                 <w:webHidden/>
               </w:rPr>
-              <w:instrText xml:space="preserve"> PAGEREF _Toc98850530 \h </w:instrText>
+              <w:instrText xml:space="preserve"> PAGEREF _Toc98856140 \h </w:instrText>
             </w:r>
             <w:r>
               <w:rPr>
@@ -2251,7 +2178,7 @@
                 <w:noProof/>
                 <w:webHidden/>
               </w:rPr>
-              <w:t>9</w:t>
+              <w:t>10</w:t>
             </w:r>
             <w:r>
               <w:rPr>
@@ -2274,7 +2201,7 @@
               <w:lang w:eastAsia="fr-CH"/>
             </w:rPr>
           </w:pPr>
-          <w:hyperlink w:anchor="_Toc98850531" w:history="1">
+          <w:hyperlink w:anchor="_Toc98856141" w:history="1">
             <w:r>
               <w:rPr>
                 <w:rStyle w:val="Lienhypertexte"/>
@@ -2301,7 +2228,7 @@
                 <w:noProof/>
                 <w:webHidden/>
               </w:rPr>
-              <w:instrText xml:space="preserve"> PAGEREF _Toc98850531 \h </w:instrText>
+              <w:instrText xml:space="preserve"> PAGEREF _Toc98856141 \h </w:instrText>
             </w:r>
             <w:r>
               <w:rPr>
@@ -2321,7 +2248,7 @@
                 <w:noProof/>
                 <w:webHidden/>
               </w:rPr>
-              <w:t>9</w:t>
+              <w:t>10</w:t>
             </w:r>
             <w:r>
               <w:rPr>
@@ -2344,7 +2271,7 @@
               <w:lang w:eastAsia="fr-CH"/>
             </w:rPr>
           </w:pPr>
-          <w:hyperlink w:anchor="_Toc98850532" w:history="1">
+          <w:hyperlink w:anchor="_Toc98856142" w:history="1">
             <w:r>
               <w:rPr>
                 <w:rStyle w:val="Lienhypertexte"/>
@@ -2371,7 +2298,7 @@
                 <w:noProof/>
                 <w:webHidden/>
               </w:rPr>
-              <w:instrText xml:space="preserve"> PAGEREF _Toc98850532 \h </w:instrText>
+              <w:instrText xml:space="preserve"> PAGEREF _Toc98856142 \h </w:instrText>
             </w:r>
             <w:r>
               <w:rPr>
@@ -2391,7 +2318,7 @@
                 <w:noProof/>
                 <w:webHidden/>
               </w:rPr>
-              <w:t>10</w:t>
+              <w:t>11</w:t>
             </w:r>
             <w:r>
               <w:rPr>
@@ -2414,7 +2341,7 @@
               <w:lang w:eastAsia="fr-CH"/>
             </w:rPr>
           </w:pPr>
-          <w:hyperlink w:anchor="_Toc98850533" w:history="1">
+          <w:hyperlink w:anchor="_Toc98856143" w:history="1">
             <w:r>
               <w:rPr>
                 <w:rStyle w:val="Lienhypertexte"/>
@@ -2441,7 +2368,7 @@
                 <w:noProof/>
                 <w:webHidden/>
               </w:rPr>
-              <w:instrText xml:space="preserve"> PAGEREF _Toc98850533 \h </w:instrText>
+              <w:instrText xml:space="preserve"> PAGEREF _Toc98856143 \h </w:instrText>
             </w:r>
             <w:r>
               <w:rPr>
@@ -2461,7 +2388,7 @@
                 <w:noProof/>
                 <w:webHidden/>
               </w:rPr>
-              <w:t>11</w:t>
+              <w:t>12</w:t>
             </w:r>
             <w:r>
               <w:rPr>
@@ -2494,7 +2421,7 @@
       <w:pPr>
         <w:pStyle w:val="Titre1"/>
       </w:pPr>
-      <w:bookmarkStart w:id="0" w:name="_Toc98850509"/>
+      <w:bookmarkStart w:id="0" w:name="_Toc98856119"/>
       <w:r>
         <w:lastRenderedPageBreak/>
         <w:t>Introduction</w:t>
@@ -2503,15 +2430,7 @@
     </w:p>
     <w:p>
       <w:r>
-        <w:t>Pour notre projet nous devons créer un jeu de survie du type « shoot ‘</w:t>
-      </w:r>
-      <w:proofErr w:type="spellStart"/>
-      <w:r>
-        <w:t>em</w:t>
-      </w:r>
-      <w:proofErr w:type="spellEnd"/>
-      <w:r>
-        <w:t xml:space="preserve"> up » en vue de dessus nommé « Virus 306 », en référence au module du cours. Le joueur se servira d’une arme à distance pour éliminer les ennemis qui lui fonceront dessus pour le tuer. Une partie se termine quand le joueur n’a plus de points de vie et meurt. Une fois la partie terminé le nombre d’ennemis tués est comptabilisé et le temps de survie pour donner un score au joueur.</w:t>
+        <w:t>Pour notre projet nous devons créer un jeu de survie du type « shoot ‘em up » en vue de dessus nommé « Virus 306 », en référence au module du cours. Le joueur se servira d’une arme à distance pour éliminer les ennemis qui lui fonceront dessus pour le tuer. Une partie se termine quand le joueur n’a plus de points de vie et meurt. Une fois la partie terminé le nombre d’ennemis tués est comptabilisé et le temps de survie pour donner un score au joueur.</w:t>
       </w:r>
     </w:p>
     <w:p/>
@@ -2519,7 +2438,7 @@
       <w:pPr>
         <w:pStyle w:val="Titre1"/>
       </w:pPr>
-      <w:bookmarkStart w:id="1" w:name="_Toc98850510"/>
+      <w:bookmarkStart w:id="1" w:name="_Toc98856120"/>
       <w:r>
         <w:t>Objectif du projet</w:t>
       </w:r>
@@ -2527,15 +2446,7 @@
     </w:p>
     <w:p>
       <w:r>
-        <w:t>Création d’un jeu en 2D sur l’outil "</w:t>
-      </w:r>
-      <w:proofErr w:type="spellStart"/>
-      <w:r>
-        <w:t>Consctruct</w:t>
-      </w:r>
-      <w:proofErr w:type="spellEnd"/>
-      <w:r>
-        <w:t xml:space="preserve"> 3". Ce jeu consistera à tuer des vagues de zombis qui viennent attaquer le protagoniste.</w:t>
+        <w:t>Création d’un jeu en 2D sur l’outil "Consctruct 3". Ce jeu consistera à tuer des vagues de zombis qui viennent attaquer le protagoniste.</w:t>
       </w:r>
     </w:p>
     <w:p/>
@@ -2543,7 +2454,7 @@
       <w:pPr>
         <w:pStyle w:val="Titre2"/>
       </w:pPr>
-      <w:bookmarkStart w:id="2" w:name="_Toc98850511"/>
+      <w:bookmarkStart w:id="2" w:name="_Toc98856121"/>
       <w:r>
         <w:t>Spécification du projet</w:t>
       </w:r>
@@ -2553,7 +2464,7 @@
       <w:pPr>
         <w:pStyle w:val="Titre3"/>
       </w:pPr>
-      <w:bookmarkStart w:id="3" w:name="_Toc98850512"/>
+      <w:bookmarkStart w:id="3" w:name="_Toc98856122"/>
       <w:r>
         <w:t>Catégorie de jeu</w:t>
       </w:r>
@@ -2570,15 +2481,7 @@
         <w:t xml:space="preserve">Un jeu </w:t>
       </w:r>
       <w:r>
-        <w:t>"Shoot ’</w:t>
-      </w:r>
-      <w:proofErr w:type="spellStart"/>
-      <w:r>
-        <w:t>em</w:t>
-      </w:r>
-      <w:proofErr w:type="spellEnd"/>
-      <w:r>
-        <w:t xml:space="preserve"> up"</w:t>
+        <w:t>"Shoot ’em up"</w:t>
       </w:r>
       <w:r>
         <w:t xml:space="preserve"> e</w:t>
@@ -2594,7 +2497,7 @@
       <w:pPr>
         <w:pStyle w:val="Titre3"/>
       </w:pPr>
-      <w:bookmarkStart w:id="4" w:name="_Toc98850513"/>
+      <w:bookmarkStart w:id="4" w:name="_Toc98856123"/>
       <w:r>
         <w:t>Histoire du jeu</w:t>
       </w:r>
@@ -2607,12 +2510,10 @@
       <w:r>
         <w:t xml:space="preserve">Vous êtes le dernier survivant de l’épidémie du Virus 306 qui a transformé l’humanité en créatures monstrueuse et moche. Plutôt que d’en finir tout de suite, </w:t>
       </w:r>
-      <w:proofErr w:type="spellStart"/>
       <w:proofErr w:type="gramStart"/>
       <w:r>
         <w:t>P.Tron</w:t>
       </w:r>
-      <w:proofErr w:type="spellEnd"/>
       <w:proofErr w:type="gramEnd"/>
       <w:r>
         <w:t xml:space="preserve"> (protagoniste) décide d’en emporter le plus possible avec lui avant de mourir!</w:t>
@@ -2622,7 +2523,7 @@
       <w:pPr>
         <w:pStyle w:val="Titre3"/>
       </w:pPr>
-      <w:bookmarkStart w:id="5" w:name="_Toc98850514"/>
+      <w:bookmarkStart w:id="5" w:name="_Toc98856124"/>
       <w:r>
         <w:t>But</w:t>
       </w:r>
@@ -2633,15 +2534,7 @@
         <w:ind w:left="708"/>
       </w:pPr>
       <w:r>
-        <w:t>Il faut survivre à tout prix aux vagues des créatures. À l’aide de vos armes, il faudra entrainer votre "</w:t>
-      </w:r>
-      <w:proofErr w:type="spellStart"/>
-      <w:r>
-        <w:t>Aim</w:t>
-      </w:r>
-      <w:proofErr w:type="spellEnd"/>
-      <w:r>
-        <w:t>" pour tous les</w:t>
+        <w:t>Il faut survivre à tout prix aux vagues des créatures. À l’aide de vos armes, il faudra entrainer votre "Aim" pour tous les</w:t>
       </w:r>
       <w:r>
         <w:t xml:space="preserve"> exterminer. Le score contiendra le temps survécu et le nombre d’ennemis tués.</w:t>
@@ -2745,7 +2638,7 @@
           </wp:anchor>
         </w:drawing>
       </w:r>
-      <w:bookmarkStart w:id="6" w:name="_Toc98850515"/>
+      <w:bookmarkStart w:id="6" w:name="_Toc98856125"/>
       <w:r>
         <w:rPr>
           <w:rStyle w:val="Titre3Car"/>
@@ -2771,7 +2664,7 @@
       <w:pPr>
         <w:pStyle w:val="Titre1"/>
       </w:pPr>
-      <w:bookmarkStart w:id="7" w:name="_Toc98850516"/>
+      <w:bookmarkStart w:id="7" w:name="_Toc98856126"/>
       <w:r>
         <w:lastRenderedPageBreak/>
         <w:t>Analyse</w:t>
@@ -2794,7 +2687,7 @@
       <w:pPr>
         <w:pStyle w:val="Titre2"/>
       </w:pPr>
-      <w:bookmarkStart w:id="8" w:name="_Toc98850517"/>
+      <w:bookmarkStart w:id="8" w:name="_Toc98856127"/>
       <w:r>
         <w:t>Les entités</w:t>
       </w:r>
@@ -2812,7 +2705,7 @@
           <w:rStyle w:val="Titre3Car"/>
         </w:rPr>
       </w:pPr>
-      <w:bookmarkStart w:id="9" w:name="_Toc98850518"/>
+      <w:bookmarkStart w:id="9" w:name="_Toc98856128"/>
       <w:r>
         <w:rPr>
           <w:rStyle w:val="Titre3Car"/>
@@ -2838,15 +2731,7 @@
         <w:t>de la</w:t>
       </w:r>
       <w:r>
-        <w:t xml:space="preserve"> fenêtre touche la limite de la </w:t>
-      </w:r>
-      <w:proofErr w:type="spellStart"/>
-      <w:r>
-        <w:t>map</w:t>
-      </w:r>
-      <w:proofErr w:type="spellEnd"/>
-      <w:r>
-        <w:t>, auquel cas l’avatar se décollera du centre pour toucher les bords.</w:t>
+        <w:t xml:space="preserve"> fenêtre touche la limite de la map, auquel cas l’avatar se décollera du centre pour toucher les bords.</w:t>
       </w:r>
     </w:p>
     <w:p>
@@ -2921,7 +2806,7 @@
       <w:pPr>
         <w:pStyle w:val="Titre3"/>
       </w:pPr>
-      <w:bookmarkStart w:id="10" w:name="_Toc98850519"/>
+      <w:bookmarkStart w:id="10" w:name="_Toc98856129"/>
       <w:r>
         <w:t>Les ennemis</w:t>
       </w:r>
@@ -2929,15 +2814,7 @@
     </w:p>
     <w:p>
       <w:r>
-        <w:t xml:space="preserve">Les ennemis apparaitront au hasard sur la </w:t>
-      </w:r>
-      <w:proofErr w:type="spellStart"/>
-      <w:r>
-        <w:t>map</w:t>
-      </w:r>
-      <w:proofErr w:type="spellEnd"/>
-      <w:r>
-        <w:t xml:space="preserve"> et seront attiré par la position actuelle du joueur.</w:t>
+        <w:t>Les ennemis apparaitront au hasard sur la map et seront attiré par la position actuelle du joueur.</w:t>
       </w:r>
     </w:p>
     <w:p>
@@ -2957,7 +2834,7 @@
       <w:pPr>
         <w:pStyle w:val="Titre2"/>
       </w:pPr>
-      <w:bookmarkStart w:id="11" w:name="_Toc98850520"/>
+      <w:bookmarkStart w:id="11" w:name="_Toc98856130"/>
       <w:r>
         <w:lastRenderedPageBreak/>
         <w:t>Le HUD</w:t>
@@ -2966,15 +2843,7 @@
     </w:p>
     <w:p>
       <w:r>
-        <w:t>Le HUD (</w:t>
-      </w:r>
-      <w:proofErr w:type="spellStart"/>
-      <w:r>
-        <w:t>heads</w:t>
-      </w:r>
-      <w:proofErr w:type="spellEnd"/>
-      <w:r>
-        <w:t>-up display), ou « l’affichage tête haute » en français, est un layer qui affichera les informations du jeu en cours au joueur pendant une partie.</w:t>
+        <w:t>Le HUD (heads-up display), ou « l’affichage tête haute » en français, est un layer qui affichera les informations du jeu en cours au joueur pendant une partie.</w:t>
       </w:r>
     </w:p>
     <w:p>
@@ -3008,23 +2877,7 @@
         <w:t xml:space="preserve"> la vie du joueur</w:t>
       </w:r>
       <w:r>
-        <w:t xml:space="preserve">, une zone ou les </w:t>
-      </w:r>
-      <w:proofErr w:type="spellStart"/>
-      <w:r>
-        <w:t>buffs</w:t>
-      </w:r>
-      <w:proofErr w:type="spellEnd"/>
-      <w:r>
-        <w:t xml:space="preserve"> et </w:t>
-      </w:r>
-      <w:proofErr w:type="spellStart"/>
-      <w:r>
-        <w:t>debuffs</w:t>
-      </w:r>
-      <w:proofErr w:type="spellEnd"/>
-      <w:r>
-        <w:t xml:space="preserve"> s’affichent et en dessous le score qui s’affiche au fil du jeu. </w:t>
+        <w:t xml:space="preserve">, une zone ou les buffs et debuffs s’affichent et en dessous le score qui s’affiche au fil du jeu. </w:t>
       </w:r>
     </w:p>
     <w:p>
@@ -3171,19 +3024,14 @@
         <w:jc w:val="center"/>
       </w:pPr>
       <w:r>
-        <w:t xml:space="preserve">Exemple de score : Sonic the </w:t>
-      </w:r>
-      <w:proofErr w:type="spellStart"/>
-      <w:r>
-        <w:t>Hedgehog</w:t>
-      </w:r>
-      <w:proofErr w:type="spellEnd"/>
+        <w:t>Exemple de score : Sonic the Hedgehog</w:t>
+      </w:r>
     </w:p>
     <w:p>
       <w:pPr>
         <w:pStyle w:val="Titre2"/>
       </w:pPr>
-      <w:bookmarkStart w:id="12" w:name="_Toc98850521"/>
+      <w:bookmarkStart w:id="12" w:name="_Toc98856131"/>
       <w:r>
         <w:lastRenderedPageBreak/>
         <w:t>Les projectiles</w:t>
@@ -3260,15 +3108,10 @@
         </w:numPr>
       </w:pPr>
       <w:r>
-        <w:t>Lance-</w:t>
-      </w:r>
-      <w:proofErr w:type="gramStart"/>
-      <w:r>
-        <w:t>flammes  -</w:t>
-      </w:r>
-      <w:proofErr w:type="gramEnd"/>
-      <w:r>
-        <w:t>&gt; projectile : feu</w:t>
+        <w:t>Lance-flammes</w:t>
+      </w:r>
+      <w:r>
+        <w:t xml:space="preserve"> -&gt; projectile : feu</w:t>
       </w:r>
     </w:p>
     <w:p>
@@ -3287,28 +3130,15 @@
       <w:pPr>
         <w:pStyle w:val="Titre2"/>
       </w:pPr>
-      <w:bookmarkStart w:id="13" w:name="_Toc98850522"/>
-      <w:r>
-        <w:t xml:space="preserve">La </w:t>
-      </w:r>
-      <w:proofErr w:type="spellStart"/>
-      <w:r>
-        <w:t>map</w:t>
+      <w:bookmarkStart w:id="13" w:name="_Toc98856132"/>
+      <w:r>
+        <w:t>La map</w:t>
       </w:r>
       <w:bookmarkEnd w:id="13"/>
-      <w:proofErr w:type="spellEnd"/>
-    </w:p>
-    <w:p>
-      <w:r>
-        <w:t xml:space="preserve">La </w:t>
-      </w:r>
-      <w:proofErr w:type="spellStart"/>
-      <w:r>
-        <w:t>map</w:t>
-      </w:r>
-      <w:proofErr w:type="spellEnd"/>
-      <w:r>
-        <w:t xml:space="preserve"> sera un carré de 1700 pixels de côté.</w:t>
+    </w:p>
+    <w:p>
+      <w:r>
+        <w:t>La map sera un carré de 1700 pixels de côté.</w:t>
       </w:r>
     </w:p>
     <w:p>
@@ -3327,34 +3157,10 @@
         <w:t>apparaitront</w:t>
       </w:r>
       <w:r>
-        <w:t xml:space="preserve"> sur toute la </w:t>
-      </w:r>
-      <w:proofErr w:type="spellStart"/>
-      <w:r>
-        <w:t>map</w:t>
-      </w:r>
-      <w:proofErr w:type="spellEnd"/>
-      <w:r>
-        <w:t xml:space="preserve"> en dehors de la vue du joueur</w:t>
-      </w:r>
-      <w:r>
-        <w:t xml:space="preserve">. Nous avons initialement pensé à diviser la </w:t>
-      </w:r>
-      <w:proofErr w:type="spellStart"/>
-      <w:r>
-        <w:t>map</w:t>
-      </w:r>
-      <w:proofErr w:type="spellEnd"/>
-      <w:r>
-        <w:t xml:space="preserve"> en quarts, pour gérer les </w:t>
-      </w:r>
-      <w:proofErr w:type="spellStart"/>
-      <w:r>
-        <w:t>spawns</w:t>
-      </w:r>
-      <w:proofErr w:type="spellEnd"/>
-      <w:r>
-        <w:t xml:space="preserve"> des ennemies. Mais l’idée a été jugée irréalisable car trop exploitable. Nous nous sommes donc penché sur une zone un peu en dehors de ce que le joueur peut voir pour empêcher les ennemis d’apparaitre trop prêt du joueur. </w:t>
+        <w:t xml:space="preserve"> sur toute la map en dehors de la vue du joueur</w:t>
+      </w:r>
+      <w:r>
+        <w:t xml:space="preserve">. Nous avons initialement pensé à diviser la map en quarts, pour gérer les spawns des ennemies. Mais l’idée a été jugée irréalisable car trop exploitable. Nous nous sommes donc penché sur une zone un peu en dehors de ce que le joueur peut voir pour empêcher les ennemis d’apparaitre trop prêt du joueur. </w:t>
       </w:r>
     </w:p>
     <w:p>
@@ -3423,7 +3229,7 @@
       <w:pPr>
         <w:pStyle w:val="Titre2"/>
       </w:pPr>
-      <w:bookmarkStart w:id="14" w:name="_Toc98850523"/>
+      <w:bookmarkStart w:id="14" w:name="_Toc98856133"/>
       <w:r>
         <w:lastRenderedPageBreak/>
         <w:t>Propriétés</w:t>
@@ -3524,15 +3330,7 @@
         <w:t xml:space="preserve">(Portée) </w:t>
       </w:r>
       <w:r>
-        <w:t>: Au contact (</w:t>
-      </w:r>
-      <w:proofErr w:type="spellStart"/>
-      <w:r>
-        <w:t>melee</w:t>
-      </w:r>
-      <w:proofErr w:type="spellEnd"/>
-      <w:r>
-        <w:t>)</w:t>
+        <w:t>: Au contact (melee)</w:t>
       </w:r>
       <w:r>
         <w:t xml:space="preserve"> et à</w:t>
@@ -3665,7 +3463,7 @@
       <w:pPr>
         <w:pStyle w:val="Titre1"/>
       </w:pPr>
-      <w:bookmarkStart w:id="15" w:name="_Toc98850524"/>
+      <w:bookmarkStart w:id="15" w:name="_Toc98856134"/>
       <w:r>
         <w:lastRenderedPageBreak/>
         <w:t>Tâches</w:t>
@@ -3680,15 +3478,7 @@
         <w:t>Ivan s’occupe</w:t>
       </w:r>
       <w:r>
-        <w:t xml:space="preserve">ra des </w:t>
-      </w:r>
-      <w:proofErr w:type="spellStart"/>
-      <w:r>
-        <w:t>maps</w:t>
-      </w:r>
-      <w:proofErr w:type="spellEnd"/>
-      <w:r>
-        <w:t xml:space="preserve"> et de la doc, </w:t>
+        <w:t xml:space="preserve">ra des maps et de la doc, </w:t>
       </w:r>
       <w:r>
         <w:t>Gaëtan de la mé</w:t>
@@ -3696,13 +3486,8 @@
       <w:r>
         <w:t xml:space="preserve">canique des ennemis et du score, et finalement, </w:t>
       </w:r>
-      <w:proofErr w:type="spellStart"/>
-      <w:r>
-        <w:t>Erblin</w:t>
-      </w:r>
-      <w:proofErr w:type="spellEnd"/>
-      <w:r>
-        <w:t xml:space="preserve"> de la mécanique de l’avatar du joueur et la barre de vie.</w:t>
+      <w:r>
+        <w:t>Erblin de la mécanique de l’avatar du joueur et la barre de vie.</w:t>
       </w:r>
     </w:p>
     <w:p>
@@ -3714,7 +3499,7 @@
       <w:pPr>
         <w:pStyle w:val="Titre2"/>
       </w:pPr>
-      <w:bookmarkStart w:id="16" w:name="_Toc98850525"/>
+      <w:bookmarkStart w:id="16" w:name="_Toc98856135"/>
       <w:r>
         <w:t>Création d’un niveau</w:t>
       </w:r>
@@ -3748,16 +3533,11 @@
       <w:pPr>
         <w:pStyle w:val="Titre2"/>
       </w:pPr>
-      <w:bookmarkStart w:id="17" w:name="_Toc98850526"/>
-      <w:r>
-        <w:t xml:space="preserve">Création du </w:t>
-      </w:r>
-      <w:proofErr w:type="spellStart"/>
-      <w:r>
-        <w:t>gameplay</w:t>
+      <w:bookmarkStart w:id="17" w:name="_Toc98856136"/>
+      <w:r>
+        <w:t>Création du gameplay</w:t>
       </w:r>
       <w:bookmarkEnd w:id="17"/>
-      <w:proofErr w:type="spellEnd"/>
     </w:p>
     <w:p>
       <w:pPr>
@@ -3915,15 +3695,7 @@
         </w:numPr>
       </w:pPr>
       <w:r>
-        <w:t>Mode de tir (</w:t>
-      </w:r>
-      <w:proofErr w:type="spellStart"/>
-      <w:r>
-        <w:t>press</w:t>
-      </w:r>
-      <w:proofErr w:type="spellEnd"/>
-      <w:r>
-        <w:t>)</w:t>
+        <w:t>Mode de tir (press)</w:t>
       </w:r>
       <w:r>
         <w:t>.</w:t>
@@ -3959,15 +3731,7 @@
         </w:numPr>
       </w:pPr>
       <w:r>
-        <w:t xml:space="preserve">Objets de </w:t>
-      </w:r>
-      <w:proofErr w:type="spellStart"/>
-      <w:r>
-        <w:t>buff</w:t>
-      </w:r>
-      <w:proofErr w:type="spellEnd"/>
-      <w:r>
-        <w:t>.</w:t>
+        <w:t>Objets de buff.</w:t>
       </w:r>
     </w:p>
     <w:p>
@@ -4004,7 +3768,7 @@
       <w:pPr>
         <w:pStyle w:val="Titre2"/>
       </w:pPr>
-      <w:bookmarkStart w:id="18" w:name="_Toc98850527"/>
+      <w:bookmarkStart w:id="18" w:name="_Toc98856137"/>
       <w:r>
         <w:t>Conception des graphiques</w:t>
       </w:r>
@@ -4085,8 +3849,6 @@
           <w:docGrid w:linePitch="360"/>
         </w:sectPr>
       </w:pPr>
-      <w:bookmarkStart w:id="19" w:name="_GoBack"/>
-      <w:bookmarkEnd w:id="19"/>
     </w:p>
     <w:p/>
     <w:p>
@@ -4103,30 +3865,270 @@
       <w:pPr>
         <w:pStyle w:val="Titre1"/>
       </w:pPr>
-      <w:bookmarkStart w:id="20" w:name="_Toc98850528"/>
+      <w:bookmarkStart w:id="19" w:name="_Toc98856138"/>
       <w:r>
         <w:lastRenderedPageBreak/>
         <w:t>Organisation du projet</w:t>
       </w:r>
+      <w:bookmarkEnd w:id="19"/>
+    </w:p>
+    <w:p>
+      <w:r>
+        <w:t xml:space="preserve">Il a été décidé que le projet serai mis à jour et partagé à travers GitHub sous le nom de « CFPT_M306 ». Le repository a été créé sous le compte de Ivan </w:t>
+      </w:r>
+      <w:r>
+        <w:t>Callau Vera</w:t>
+      </w:r>
+      <w:r>
+        <w:t xml:space="preserve"> </w:t>
+      </w:r>
+      <w:r>
+        <w:t>(</w:t>
+      </w:r>
+      <w:r>
+        <w:t>IvanCallau</w:t>
+      </w:r>
+      <w:r>
+        <w:t>)</w:t>
+      </w:r>
+      <w:r>
+        <w:t xml:space="preserve"> et son accès a été donné aux autres membre du groupe : Erblin </w:t>
+      </w:r>
+      <w:r>
+        <w:t xml:space="preserve">Zeqiri (erblinzqr) </w:t>
+      </w:r>
+      <w:r>
+        <w:t>et Gaëtan</w:t>
+      </w:r>
+      <w:r>
+        <w:t xml:space="preserve"> Loretz (VodkGaLaXy)</w:t>
+      </w:r>
+      <w:r>
+        <w:t xml:space="preserve">, ainsi qu’au </w:t>
+      </w:r>
+      <w:r>
+        <w:t>maitre de classe : Dominique Aigroz</w:t>
+      </w:r>
+      <w:r>
+        <w:t xml:space="preserve"> (DominiqueAigrozEDU)</w:t>
+      </w:r>
+      <w:r>
+        <w:t>.</w:t>
+      </w:r>
+    </w:p>
+    <w:p>
+      <w:r>
+        <w:t>Nous avons ensuite décidé de séparer le projet en différents dossiers :</w:t>
+      </w:r>
+    </w:p>
+    <w:p>
+      <w:r>
+        <w:t xml:space="preserve">Assets : </w:t>
+      </w:r>
+      <w:r>
+        <w:t xml:space="preserve">(En français « Ressources ») </w:t>
+      </w:r>
+      <w:r>
+        <w:t xml:space="preserve">Ce dossier contient les images </w:t>
+      </w:r>
+      <w:r>
+        <w:t>utilisées pour le projet : Fonds de la map, avatar joueur, ennemis, etc…</w:t>
+      </w:r>
+    </w:p>
+    <w:p>
+      <w:r>
+        <w:t xml:space="preserve">docs : </w:t>
+      </w:r>
+      <w:r>
+        <w:t xml:space="preserve">(Abréviation de « Documents ») </w:t>
+      </w:r>
+      <w:r>
+        <w:t xml:space="preserve">Ce dossier contient tous </w:t>
+      </w:r>
+      <w:r>
+        <w:t>les documents relatifs</w:t>
+      </w:r>
+      <w:r>
+        <w:t xml:space="preserve"> au projet : </w:t>
+      </w:r>
+    </w:p>
+    <w:p>
+      <w:pPr>
+        <w:pStyle w:val="Paragraphedeliste"/>
+        <w:numPr>
+          <w:ilvl w:val="0"/>
+          <w:numId w:val="2"/>
+        </w:numPr>
+      </w:pPr>
+      <w:r>
+        <w:t>« </w:t>
+      </w:r>
+      <w:r>
+        <w:t>Product Scope</w:t>
+      </w:r>
+      <w:r>
+        <w:t> » est un fichier Word qui</w:t>
+      </w:r>
+      <w:r>
+        <w:t xml:space="preserve"> contient la demande client pour ce projet.</w:t>
+      </w:r>
+    </w:p>
+    <w:p>
+      <w:pPr>
+        <w:pStyle w:val="Paragraphedeliste"/>
+        <w:numPr>
+          <w:ilvl w:val="0"/>
+          <w:numId w:val="2"/>
+        </w:numPr>
+      </w:pPr>
+      <w:r>
+        <w:t>« </w:t>
+      </w:r>
+      <w:r>
+        <w:t>Project S</w:t>
+      </w:r>
+      <w:r>
+        <w:t>cope » est l</w:t>
+      </w:r>
+      <w:r>
+        <w:t xml:space="preserve">e fichier </w:t>
+      </w:r>
+      <w:r>
+        <w:t>Word que</w:t>
+      </w:r>
+      <w:r>
+        <w:t xml:space="preserve"> vous lisez</w:t>
+      </w:r>
+      <w:r>
+        <w:t xml:space="preserve"> en ce moment</w:t>
+      </w:r>
+      <w:r>
+        <w:t>.</w:t>
+      </w:r>
+    </w:p>
+    <w:p>
+      <w:pPr>
+        <w:pStyle w:val="Paragraphedeliste"/>
+        <w:numPr>
+          <w:ilvl w:val="0"/>
+          <w:numId w:val="2"/>
+        </w:numPr>
+      </w:pPr>
+      <w:r>
+        <w:t>« journal debord_v202</w:t>
+      </w:r>
+      <w:bookmarkStart w:id="20" w:name="_GoBack"/>
       <w:bookmarkEnd w:id="20"/>
-    </w:p>
-    <w:p>
-      <w:r>
-        <w:t>(C</w:t>
-      </w:r>
-      <w:r>
-        <w:t>omment nous avons travaillé)</w:t>
+      <w:r>
+        <w:t>2 » est un tableau Excel qui contient le déroulement des jours passé sur ce projet.</w:t>
+      </w:r>
+    </w:p>
+    <w:p>
+      <w:pPr>
+        <w:pStyle w:val="Paragraphedeliste"/>
+        <w:numPr>
+          <w:ilvl w:val="0"/>
+          <w:numId w:val="2"/>
+        </w:numPr>
+      </w:pPr>
+      <w:r>
+        <w:t>« M306_Planning_2022 » est un tableau Excel qui contient le planning du projet sur sa durée.</w:t>
+      </w:r>
+    </w:p>
+    <w:p>
+      <w:r>
+        <w:t xml:space="preserve">cr3 : </w:t>
+      </w:r>
+      <w:r>
+        <w:t xml:space="preserve">(Abréviation de « Construct 3 ») </w:t>
+      </w:r>
+      <w:r>
+        <w:t>C</w:t>
+      </w:r>
+      <w:r>
+        <w:t>e dossier contient le code que chacun aura écris dans un dossier avec le prénom du développeur comme nom ainsi qu’un dossier « Main »</w:t>
+      </w:r>
+      <w:r>
+        <w:t xml:space="preserve"> qui sera utiliser pour fusionner les travaux de tous en un.</w:t>
+      </w:r>
+    </w:p>
+    <w:p>
+      <w:r>
+        <w:t>Une fois ceci mis en place n</w:t>
+      </w:r>
+      <w:r>
+        <w:t xml:space="preserve">ous avons </w:t>
+      </w:r>
+      <w:r>
+        <w:t>ensuite</w:t>
+      </w:r>
+      <w:r>
+        <w:t xml:space="preserve"> </w:t>
+      </w:r>
+      <w:r>
+        <w:t xml:space="preserve">délibéré sur quels étaient </w:t>
+      </w:r>
+      <w:r>
+        <w:t>les éléments les plus critique du projet</w:t>
+      </w:r>
+      <w:r>
+        <w:t xml:space="preserve"> et nous en somme arrivé à la conclusion que 3 éléments étaient indispensables au fonctionnement du jeu</w:t>
+      </w:r>
+      <w:r>
+        <w:t> : l</w:t>
+      </w:r>
+      <w:r>
+        <w:t>’avatar du joueur</w:t>
+      </w:r>
+      <w:r>
+        <w:t>, l</w:t>
+      </w:r>
+      <w:r>
+        <w:t>es ennemis</w:t>
+      </w:r>
+      <w:r>
+        <w:t xml:space="preserve"> et l</w:t>
+      </w:r>
+      <w:r>
+        <w:t>a map</w:t>
+      </w:r>
+      <w:r>
+        <w:t xml:space="preserve">. </w:t>
+      </w:r>
+      <w:r>
+        <w:t xml:space="preserve">Nous avons donc </w:t>
+      </w:r>
+      <w:r>
+        <w:t>réparti</w:t>
+      </w:r>
+      <w:r>
+        <w:t xml:space="preserve"> la charge entre nous trois</w:t>
+      </w:r>
+      <w:r>
+        <w:t xml:space="preserve"> pour par la suite mettre en commun nos travaux.</w:t>
       </w:r>
     </w:p>
     <w:p/>
-    <w:p/>
-    <w:p/>
+    <w:p>
+      <w:pPr>
+        <w:rPr>
+          <w:rFonts w:asciiTheme="majorHAnsi" w:eastAsiaTheme="majorEastAsia" w:hAnsiTheme="majorHAnsi" w:cstheme="majorBidi"/>
+          <w:color w:val="2E74B5" w:themeColor="accent1" w:themeShade="BF"/>
+          <w:sz w:val="26"/>
+          <w:szCs w:val="26"/>
+        </w:rPr>
+      </w:pPr>
+      <w:r>
+        <w:br w:type="page"/>
+      </w:r>
+    </w:p>
     <w:p>
       <w:pPr>
         <w:pStyle w:val="Titre2"/>
       </w:pPr>
-      <w:bookmarkStart w:id="21" w:name="_Toc98850529"/>
-      <w:r>
+      <w:bookmarkStart w:id="21" w:name="_Toc98856139"/>
+      <w:r>
+        <w:lastRenderedPageBreak/>
         <w:t>Convention de nommage</w:t>
       </w:r>
       <w:bookmarkEnd w:id="21"/>
@@ -4148,7 +4150,7 @@
       <w:pPr>
         <w:pStyle w:val="Titre3"/>
       </w:pPr>
-      <w:bookmarkStart w:id="22" w:name="_Toc98850530"/>
+      <w:bookmarkStart w:id="22" w:name="_Toc98856140"/>
       <w:r>
         <w:t>Nom des entités</w:t>
       </w:r>
@@ -4163,13 +4165,8 @@
         </w:numPr>
       </w:pPr>
       <w:r>
-        <w:t xml:space="preserve">Avatar du joueur -&gt; </w:t>
-      </w:r>
-      <w:proofErr w:type="spellStart"/>
-      <w:r>
-        <w:t>player</w:t>
-      </w:r>
-      <w:proofErr w:type="spellEnd"/>
+        <w:t>Avatar du joueur -&gt; player</w:t>
+      </w:r>
     </w:p>
     <w:p>
       <w:pPr>
@@ -4180,15 +4177,7 @@
         </w:numPr>
       </w:pPr>
       <w:r>
-        <w:t xml:space="preserve">Ennemis -&gt; </w:t>
-      </w:r>
-      <w:proofErr w:type="spellStart"/>
-      <w:r>
-        <w:t>enemy</w:t>
-      </w:r>
-      <w:proofErr w:type="spellEnd"/>
-      <w:r>
-        <w:t xml:space="preserve"> </w:t>
+        <w:t xml:space="preserve">Ennemis -&gt; enemy </w:t>
       </w:r>
     </w:p>
     <w:p>
@@ -4212,13 +4201,8 @@
         </w:numPr>
       </w:pPr>
       <w:r>
-        <w:t xml:space="preserve">Trous -&gt; </w:t>
-      </w:r>
-      <w:proofErr w:type="spellStart"/>
-      <w:r>
-        <w:t>hole</w:t>
-      </w:r>
-      <w:proofErr w:type="spellEnd"/>
+        <w:t>Trous -&gt; hole</w:t>
+      </w:r>
     </w:p>
     <w:p>
       <w:pPr>
@@ -4229,13 +4213,8 @@
         </w:numPr>
       </w:pPr>
       <w:r>
-        <w:t xml:space="preserve">Murs -&gt; </w:t>
-      </w:r>
-      <w:proofErr w:type="spellStart"/>
-      <w:r>
-        <w:t>wall</w:t>
-      </w:r>
-      <w:proofErr w:type="spellEnd"/>
+        <w:t>Murs -&gt; wall</w:t>
+      </w:r>
     </w:p>
     <w:p>
       <w:pPr>
@@ -4258,13 +4237,8 @@
         </w:numPr>
       </w:pPr>
       <w:r>
-        <w:t xml:space="preserve">Balles -&gt; </w:t>
-      </w:r>
-      <w:proofErr w:type="spellStart"/>
-      <w:r>
-        <w:t>bullet</w:t>
-      </w:r>
-      <w:proofErr w:type="spellEnd"/>
+        <w:t>Balles -&gt; bullet</w:t>
+      </w:r>
     </w:p>
     <w:p>
       <w:pPr>
@@ -4275,13 +4249,8 @@
         </w:numPr>
       </w:pPr>
       <w:r>
-        <w:t xml:space="preserve">Attaques à distance ennemi -&gt; </w:t>
-      </w:r>
-      <w:proofErr w:type="spellStart"/>
-      <w:r>
-        <w:t>rangedShot</w:t>
-      </w:r>
-      <w:proofErr w:type="spellEnd"/>
+        <w:t>Attaques à distance ennemi -&gt; rangedShot</w:t>
+      </w:r>
     </w:p>
     <w:p>
       <w:pPr>
@@ -4292,13 +4261,8 @@
         </w:numPr>
       </w:pPr>
       <w:r>
-        <w:t xml:space="preserve">Zone de d’apparition d’ennemis -&gt; </w:t>
-      </w:r>
-      <w:proofErr w:type="spellStart"/>
-      <w:r>
-        <w:t>spawn</w:t>
-      </w:r>
-      <w:proofErr w:type="spellEnd"/>
+        <w:t>Zone de d’apparition d’ennemis -&gt; spawn</w:t>
+      </w:r>
     </w:p>
     <w:p>
       <w:pPr>
@@ -4309,13 +4273,8 @@
         </w:numPr>
       </w:pPr>
       <w:r>
-        <w:t xml:space="preserve">Chronomètre -&gt; </w:t>
-      </w:r>
-      <w:proofErr w:type="spellStart"/>
-      <w:r>
-        <w:t>timer</w:t>
-      </w:r>
-      <w:proofErr w:type="spellEnd"/>
+        <w:t>Chronomètre -&gt; timer</w:t>
+      </w:r>
     </w:p>
     <w:p>
       <w:pPr>
@@ -4344,13 +4303,8 @@
         </w:tabs>
       </w:pPr>
       <w:r>
-        <w:t xml:space="preserve">Barres de vie -&gt; </w:t>
-      </w:r>
-      <w:proofErr w:type="spellStart"/>
-      <w:r>
-        <w:t>healthBar</w:t>
-      </w:r>
-      <w:proofErr w:type="spellEnd"/>
+        <w:t>Barres de vie -&gt; healthBar</w:t>
+      </w:r>
     </w:p>
     <w:p>
       <w:pPr>
@@ -4393,7 +4347,7 @@
       <w:pPr>
         <w:pStyle w:val="Titre3"/>
       </w:pPr>
-      <w:bookmarkStart w:id="23" w:name="_Toc98850531"/>
+      <w:bookmarkStart w:id="23" w:name="_Toc98856141"/>
       <w:r>
         <w:t>Variables</w:t>
       </w:r>
@@ -4411,13 +4365,8 @@
         </w:tabs>
       </w:pPr>
       <w:r>
-        <w:t xml:space="preserve">Santé -&gt; </w:t>
-      </w:r>
-      <w:proofErr w:type="spellStart"/>
-      <w:r>
-        <w:t>health</w:t>
-      </w:r>
-      <w:proofErr w:type="spellEnd"/>
+        <w:t>Santé -&gt; health</w:t>
+      </w:r>
     </w:p>
     <w:p>
       <w:pPr>
@@ -4431,13 +4380,8 @@
         </w:tabs>
       </w:pPr>
       <w:r>
-        <w:t xml:space="preserve">Cadence de tir -&gt; </w:t>
-      </w:r>
-      <w:proofErr w:type="spellStart"/>
-      <w:r>
-        <w:t>fireRate</w:t>
-      </w:r>
-      <w:proofErr w:type="spellEnd"/>
+        <w:t>Cadence de tir -&gt; fireRate</w:t>
+      </w:r>
     </w:p>
     <w:p>
       <w:pPr>
@@ -4451,13 +4395,8 @@
         </w:tabs>
       </w:pPr>
       <w:r>
-        <w:t xml:space="preserve">Vitesse de déplacement -&gt; </w:t>
-      </w:r>
-      <w:proofErr w:type="spellStart"/>
-      <w:r>
-        <w:t>groundSpeed</w:t>
-      </w:r>
-      <w:proofErr w:type="spellEnd"/>
+        <w:t>Vitesse de déplacement -&gt; groundSpeed</w:t>
+      </w:r>
     </w:p>
     <w:p>
       <w:pPr>
@@ -4471,13 +4410,8 @@
         </w:tabs>
       </w:pPr>
       <w:r>
-        <w:t xml:space="preserve">Vitesse de projectiles -&gt; </w:t>
-      </w:r>
-      <w:proofErr w:type="spellStart"/>
-      <w:r>
-        <w:t>shotSpeed</w:t>
-      </w:r>
-      <w:proofErr w:type="spellEnd"/>
+        <w:t>Vitesse de projectiles -&gt; shotSpeed</w:t>
+      </w:r>
     </w:p>
     <w:p>
       <w:pPr>
@@ -4506,13 +4440,8 @@
         </w:tabs>
       </w:pPr>
       <w:r>
-        <w:t xml:space="preserve">Numéro de vague -&gt; </w:t>
-      </w:r>
-      <w:proofErr w:type="spellStart"/>
-      <w:r>
-        <w:t>wave</w:t>
-      </w:r>
-      <w:proofErr w:type="spellEnd"/>
+        <w:t>Numéro de vague -&gt; wave</w:t>
+      </w:r>
     </w:p>
     <w:p>
       <w:pPr>
@@ -4526,13 +4455,8 @@
         </w:tabs>
       </w:pPr>
       <w:r>
-        <w:t xml:space="preserve">Nombres d’ennemis par vagues -&gt; </w:t>
-      </w:r>
-      <w:proofErr w:type="spellStart"/>
-      <w:r>
-        <w:t>enemyNumber</w:t>
-      </w:r>
-      <w:proofErr w:type="spellEnd"/>
+        <w:t>Nombres d’ennemis par vagues -&gt; enemyNumber</w:t>
+      </w:r>
     </w:p>
     <w:p/>
     <w:p>
@@ -4544,7 +4468,7 @@
       <w:pPr>
         <w:pStyle w:val="Titre1"/>
       </w:pPr>
-      <w:bookmarkStart w:id="24" w:name="_Toc98850532"/>
+      <w:bookmarkStart w:id="24" w:name="_Toc98856142"/>
       <w:r>
         <w:lastRenderedPageBreak/>
         <w:t>Conclusion</w:t>
@@ -4568,7 +4492,7 @@
       <w:pPr>
         <w:pStyle w:val="Titre1"/>
       </w:pPr>
-      <w:bookmarkStart w:id="25" w:name="_Toc98850533"/>
+      <w:bookmarkStart w:id="25" w:name="_Toc98856143"/>
       <w:r>
         <w:lastRenderedPageBreak/>
         <w:t>Références</w:t>
@@ -4626,6 +4550,7 @@
           <w:docPartUnique/>
         </w:docPartObj>
       </w:sdtPr>
+      <w:sdtEndPr/>
       <w:sdtContent>
         <w:sdt>
           <w:sdtPr>
@@ -4635,6 +4560,7 @@
               <w:docPartUnique/>
             </w:docPartObj>
           </w:sdtPr>
+          <w:sdtEndPr/>
           <w:sdtContent>
             <w:r>
               <w:rPr>
@@ -4673,7 +4599,7 @@
                 <w:bCs/>
                 <w:noProof/>
               </w:rPr>
-              <w:t>10</w:t>
+              <w:t>12</w:t>
             </w:r>
             <w:r>
               <w:rPr>
@@ -4721,7 +4647,7 @@
                 <w:bCs/>
                 <w:noProof/>
               </w:rPr>
-              <w:t>11</w:t>
+              <w:t>12</w:t>
             </w:r>
             <w:r>
               <w:rPr>
@@ -8373,7 +8299,7 @@
 </file>
 
 <file path=customXml/itemProps2.xml><?xml version="1.0" encoding="utf-8"?>
-<ds:datastoreItem xmlns:ds="http://schemas.openxmlformats.org/officeDocument/2006/customXml" ds:itemID="{2B979F98-CCBC-44B7-AEF9-D6871C50B5F0}">
+<ds:datastoreItem xmlns:ds="http://schemas.openxmlformats.org/officeDocument/2006/customXml" ds:itemID="{EC332725-3958-47B8-A0E5-18E33E395B25}">
   <ds:schemaRefs>
     <ds:schemaRef ds:uri="http://schemas.openxmlformats.org/officeDocument/2006/bibliography"/>
   </ds:schemaRefs>

</xml_diff>

<commit_message>
Conclusion ajouté à Project Scope
</commit_message>
<xml_diff>
--- a/docs/Project Scope.docx
+++ b/docs/Project Scope.docx
@@ -4127,34 +4127,28 @@
         <w:t xml:space="preserve"> le développement du projet, nous avons décidé que tout ce qui serai dans le code, c’est-à-dire :</w:t>
       </w:r>
       <w:r>
-        <w:t xml:space="preserve"> </w:t>
-      </w:r>
-      <w:r>
-        <w:t>les entités</w:t>
-      </w:r>
-      <w:r>
-        <w:t xml:space="preserve"> et </w:t>
-      </w:r>
-      <w:r>
-        <w:t>les variables</w:t>
-      </w:r>
-      <w:r>
-        <w:t>, seraient toutes nommées en anglais et en camelCase.</w:t>
-      </w:r>
-    </w:p>
-    <w:p>
-      <w:bookmarkStart w:id="21" w:name="_GoBack"/>
+        <w:t xml:space="preserve"> les entités et les variables</w:t>
+      </w:r>
+      <w:r>
+        <w:t xml:space="preserve">, seraient </w:t>
+      </w:r>
+      <w:r>
+        <w:t>toutes nommées en anglais et en </w:t>
+      </w:r>
+      <w:r>
+        <w:t>camelCase.</w:t>
+      </w:r>
+    </w:p>
+    <w:p/>
+    <w:p>
+      <w:pPr>
+        <w:pStyle w:val="Titre2"/>
+      </w:pPr>
+      <w:bookmarkStart w:id="21" w:name="_Toc98856140"/>
+      <w:r>
+        <w:t>Nom des entités</w:t>
+      </w:r>
       <w:bookmarkEnd w:id="21"/>
-    </w:p>
-    <w:p>
-      <w:pPr>
-        <w:pStyle w:val="Titre2"/>
-      </w:pPr>
-      <w:bookmarkStart w:id="22" w:name="_Toc98856140"/>
-      <w:r>
-        <w:t>Nom des entités</w:t>
-      </w:r>
-      <w:bookmarkEnd w:id="22"/>
     </w:p>
     <w:p>
       <w:pPr>
@@ -4347,11 +4341,11 @@
       <w:pPr>
         <w:pStyle w:val="Titre2"/>
       </w:pPr>
-      <w:bookmarkStart w:id="23" w:name="_Toc98856141"/>
+      <w:bookmarkStart w:id="22" w:name="_Toc98856141"/>
       <w:r>
         <w:t>Variables</w:t>
       </w:r>
-      <w:bookmarkEnd w:id="23"/>
+      <w:bookmarkEnd w:id="22"/>
     </w:p>
     <w:p>
       <w:pPr>
@@ -4468,23 +4462,207 @@
       <w:pPr>
         <w:pStyle w:val="Titre1"/>
       </w:pPr>
-      <w:bookmarkStart w:id="24" w:name="_Toc98856142"/>
+      <w:bookmarkStart w:id="23" w:name="_Toc98856142"/>
       <w:r>
         <w:lastRenderedPageBreak/>
         <w:t>Conclusion</w:t>
       </w:r>
+      <w:bookmarkEnd w:id="23"/>
+    </w:p>
+    <w:p/>
+    <w:p>
+      <w:r>
+        <w:t xml:space="preserve">Malheureusement le temps impartis pour ce projet, même avec les prérequis minimums pour rendre un produit fonctionnel, n’était </w:t>
+      </w:r>
+      <w:r>
+        <w:t>pas suffisant.</w:t>
+      </w:r>
+    </w:p>
+    <w:p>
+      <w:r>
+        <w:t>L’</w:t>
+      </w:r>
+      <w:r>
+        <w:t>outil</w:t>
+      </w:r>
+      <w:r>
+        <w:t xml:space="preserve"> Construct3 </w:t>
+      </w:r>
+      <w:r>
+        <w:t>était</w:t>
+      </w:r>
+      <w:r>
+        <w:t xml:space="preserve"> </w:t>
+      </w:r>
+      <w:r>
+        <w:t>relativement</w:t>
+      </w:r>
+      <w:r>
+        <w:t xml:space="preserve"> facil</w:t>
+      </w:r>
+      <w:r>
+        <w:t>e à prendre en main</w:t>
+      </w:r>
+      <w:r>
+        <w:t xml:space="preserve">, mais malgré cela </w:t>
+      </w:r>
+      <w:r>
+        <w:t xml:space="preserve">des problèmes </w:t>
+      </w:r>
+      <w:r>
+        <w:t>bloquants sont arrivé lors du développement.</w:t>
+      </w:r>
+      <w:r>
+        <w:t xml:space="preserve"> </w:t>
+      </w:r>
+      <w:r>
+        <w:t xml:space="preserve">Notamment quand est arrivé le temps de tester la fusion de nos codes en un, ce qui a provoqué un </w:t>
+      </w:r>
+      <w:r>
+        <w:t>mal fonctionnement</w:t>
+      </w:r>
+      <w:r>
+        <w:t xml:space="preserve"> du code. </w:t>
+      </w:r>
+      <w:r>
+        <w:t>S’en sont suivis d</w:t>
+      </w:r>
+      <w:r>
+        <w:t>es tentatives de récupération de fichiers et de debugging</w:t>
+      </w:r>
+      <w:r>
+        <w:t xml:space="preserve"> qui</w:t>
+      </w:r>
+      <w:r>
+        <w:t xml:space="preserve"> nous ont couté plusieurs heures de travail, </w:t>
+      </w:r>
+      <w:r>
+        <w:t xml:space="preserve">des </w:t>
+      </w:r>
+      <w:r>
+        <w:t>heures que nous n’avions pas</w:t>
+      </w:r>
+      <w:r>
+        <w:t>…</w:t>
+      </w:r>
+    </w:p>
+    <w:p>
+      <w:r>
+        <w:t>D’autres soucis on</w:t>
+      </w:r>
+      <w:r>
+        <w:t>t émergés</w:t>
+      </w:r>
+      <w:r>
+        <w:t xml:space="preserve"> lorsque nous nous sommes rendu compte que nos documents n’étaient, ni à jour, ni complets. Ce qui nous a forcé à stopper </w:t>
+      </w:r>
+      <w:r>
+        <w:t>le développement de la map</w:t>
+      </w:r>
+      <w:r>
+        <w:t xml:space="preserve"> afin de combler le</w:t>
+      </w:r>
+      <w:r>
+        <w:t>s blancs.</w:t>
+      </w:r>
+      <w:r>
+        <w:t xml:space="preserve"> </w:t>
+      </w:r>
+      <w:r>
+        <w:t>L’expérience obtenus d</w:t>
+      </w:r>
+      <w:r>
+        <w:t>es problèmes</w:t>
+      </w:r>
+      <w:r>
+        <w:t xml:space="preserve"> rencontrés</w:t>
+      </w:r>
+      <w:r>
+        <w:t xml:space="preserve">, </w:t>
+      </w:r>
+      <w:r>
+        <w:t xml:space="preserve">comme </w:t>
+      </w:r>
+      <w:r>
+        <w:t>notre manque d’expérience en gestion de projets et du fonctionnement de l’outil, nous permettrons à l’</w:t>
+      </w:r>
+      <w:r>
+        <w:t>avenir de mieux gérer un projet sur Construct3</w:t>
+      </w:r>
+      <w:r>
+        <w:t>.</w:t>
+      </w:r>
+    </w:p>
+    <w:p>
+      <w:r>
+        <w:t>D’autres part, n</w:t>
+      </w:r>
+      <w:r>
+        <w:t>ous pensons</w:t>
+      </w:r>
+      <w:r>
+        <w:t xml:space="preserve"> que c’était intéressant de faire un projet comme ça en groupe</w:t>
+      </w:r>
+      <w:r>
+        <w:t>. Cela</w:t>
+      </w:r>
+      <w:r>
+        <w:t xml:space="preserve"> nous a</w:t>
+      </w:r>
+      <w:r>
+        <w:t xml:space="preserve"> permis de voir sous un autre œil le temps que des développeurs passent sur des jeux et d</w:t>
+      </w:r>
+      <w:r>
+        <w:t>e l’expérimenter</w:t>
+      </w:r>
+      <w:r>
+        <w:t xml:space="preserve"> </w:t>
+      </w:r>
+      <w:r>
+        <w:t xml:space="preserve">par nous-même. </w:t>
+      </w:r>
+      <w:r>
+        <w:t>La leçon</w:t>
+      </w:r>
+      <w:r>
+        <w:t xml:space="preserve"> que nous en avons tiré est que :</w:t>
+      </w:r>
+    </w:p>
+    <w:p>
+      <w:bookmarkStart w:id="24" w:name="_GoBack"/>
       <w:bookmarkEnd w:id="24"/>
     </w:p>
     <w:p>
       <w:pPr>
+        <w:jc w:val="center"/>
         <w:rPr>
-          <w:rFonts w:asciiTheme="majorHAnsi" w:eastAsiaTheme="majorEastAsia" w:hAnsiTheme="majorHAnsi" w:cstheme="majorBidi"/>
-          <w:color w:val="2E74B5" w:themeColor="accent1" w:themeShade="BF"/>
-          <w:sz w:val="32"/>
-          <w:szCs w:val="32"/>
+          <w:b/>
+          <w:sz w:val="24"/>
+          <w:szCs w:val="24"/>
         </w:rPr>
       </w:pPr>
       <w:r>
+        <w:rPr>
+          <w:b/>
+          <w:sz w:val="24"/>
+          <w:szCs w:val="24"/>
+        </w:rPr>
+        <w:t>Développer un jeux c</w:t>
+      </w:r>
+      <w:r>
+        <w:rPr>
+          <w:b/>
+          <w:sz w:val="24"/>
+          <w:szCs w:val="24"/>
+        </w:rPr>
+        <w:t>e n’est pas aussi facile que l’on pourrait y croire.</w:t>
+      </w:r>
+      <w:r>
+        <w:rPr>
+          <w:b/>
+          <w:sz w:val="24"/>
+          <w:szCs w:val="24"/>
+        </w:rPr>
         <w:br w:type="page"/>
       </w:r>
     </w:p>
@@ -4599,7 +4777,7 @@
                 <w:bCs/>
                 <w:noProof/>
               </w:rPr>
-              <w:t>12</w:t>
+              <w:t>11</w:t>
             </w:r>
             <w:r>
               <w:rPr>
@@ -8299,7 +8477,7 @@
 </file>
 
 <file path=customXml/itemProps2.xml><?xml version="1.0" encoding="utf-8"?>
-<ds:datastoreItem xmlns:ds="http://schemas.openxmlformats.org/officeDocument/2006/customXml" ds:itemID="{09A81A39-C1DE-44AC-A78A-627916DC976F}">
+<ds:datastoreItem xmlns:ds="http://schemas.openxmlformats.org/officeDocument/2006/customXml" ds:itemID="{30BE7DC7-E861-4D4E-AF1F-C07DD4FA3D86}">
   <ds:schemaRefs>
     <ds:schemaRef ds:uri="http://schemas.openxmlformats.org/officeDocument/2006/bibliography"/>
   </ds:schemaRefs>

</xml_diff>

<commit_message>
Finalisation du fichier Project Scope
Ajout des références dans Project Scope

Ajout de l'image des ennemis utilisés par Gaëtan.
</commit_message>
<xml_diff>
--- a/docs/Project Scope.docx
+++ b/docs/Project Scope.docx
@@ -586,7 +586,7 @@
           <w:r>
             <w:fldChar w:fldCharType="separate"/>
           </w:r>
-          <w:hyperlink w:anchor="_Toc98856119" w:history="1">
+          <w:hyperlink w:anchor="_Toc99453818" w:history="1">
             <w:r>
               <w:rPr>
                 <w:rStyle w:val="Lienhypertexte"/>
@@ -613,7 +613,7 @@
                 <w:noProof/>
                 <w:webHidden/>
               </w:rPr>
-              <w:instrText xml:space="preserve"> PAGEREF _Toc98856119 \h </w:instrText>
+              <w:instrText xml:space="preserve"> PAGEREF _Toc99453818 \h </w:instrText>
             </w:r>
             <w:r>
               <w:rPr>
@@ -656,7 +656,7 @@
               <w:lang w:eastAsia="fr-CH"/>
             </w:rPr>
           </w:pPr>
-          <w:hyperlink w:anchor="_Toc98856120" w:history="1">
+          <w:hyperlink w:anchor="_Toc99453819" w:history="1">
             <w:r>
               <w:rPr>
                 <w:rStyle w:val="Lienhypertexte"/>
@@ -683,7 +683,7 @@
                 <w:noProof/>
                 <w:webHidden/>
               </w:rPr>
-              <w:instrText xml:space="preserve"> PAGEREF _Toc98856120 \h </w:instrText>
+              <w:instrText xml:space="preserve"> PAGEREF _Toc99453819 \h </w:instrText>
             </w:r>
             <w:r>
               <w:rPr>
@@ -726,7 +726,7 @@
               <w:lang w:eastAsia="fr-CH"/>
             </w:rPr>
           </w:pPr>
-          <w:hyperlink w:anchor="_Toc98856121" w:history="1">
+          <w:hyperlink w:anchor="_Toc99453820" w:history="1">
             <w:r>
               <w:rPr>
                 <w:rStyle w:val="Lienhypertexte"/>
@@ -753,7 +753,7 @@
                 <w:noProof/>
                 <w:webHidden/>
               </w:rPr>
-              <w:instrText xml:space="preserve"> PAGEREF _Toc98856121 \h </w:instrText>
+              <w:instrText xml:space="preserve"> PAGEREF _Toc99453820 \h </w:instrText>
             </w:r>
             <w:r>
               <w:rPr>
@@ -796,7 +796,7 @@
               <w:lang w:eastAsia="fr-CH"/>
             </w:rPr>
           </w:pPr>
-          <w:hyperlink w:anchor="_Toc98856122" w:history="1">
+          <w:hyperlink w:anchor="_Toc99453821" w:history="1">
             <w:r>
               <w:rPr>
                 <w:rStyle w:val="Lienhypertexte"/>
@@ -823,7 +823,7 @@
                 <w:noProof/>
                 <w:webHidden/>
               </w:rPr>
-              <w:instrText xml:space="preserve"> PAGEREF _Toc98856122 \h </w:instrText>
+              <w:instrText xml:space="preserve"> PAGEREF _Toc99453821 \h </w:instrText>
             </w:r>
             <w:r>
               <w:rPr>
@@ -866,7 +866,7 @@
               <w:lang w:eastAsia="fr-CH"/>
             </w:rPr>
           </w:pPr>
-          <w:hyperlink w:anchor="_Toc98856123" w:history="1">
+          <w:hyperlink w:anchor="_Toc99453822" w:history="1">
             <w:r>
               <w:rPr>
                 <w:rStyle w:val="Lienhypertexte"/>
@@ -893,7 +893,7 @@
                 <w:noProof/>
                 <w:webHidden/>
               </w:rPr>
-              <w:instrText xml:space="preserve"> PAGEREF _Toc98856123 \h </w:instrText>
+              <w:instrText xml:space="preserve"> PAGEREF _Toc99453822 \h </w:instrText>
             </w:r>
             <w:r>
               <w:rPr>
@@ -936,7 +936,7 @@
               <w:lang w:eastAsia="fr-CH"/>
             </w:rPr>
           </w:pPr>
-          <w:hyperlink w:anchor="_Toc98856124" w:history="1">
+          <w:hyperlink w:anchor="_Toc99453823" w:history="1">
             <w:r>
               <w:rPr>
                 <w:rStyle w:val="Lienhypertexte"/>
@@ -963,7 +963,7 @@
                 <w:noProof/>
                 <w:webHidden/>
               </w:rPr>
-              <w:instrText xml:space="preserve"> PAGEREF _Toc98856124 \h </w:instrText>
+              <w:instrText xml:space="preserve"> PAGEREF _Toc99453823 \h </w:instrText>
             </w:r>
             <w:r>
               <w:rPr>
@@ -1006,7 +1006,7 @@
               <w:lang w:eastAsia="fr-CH"/>
             </w:rPr>
           </w:pPr>
-          <w:hyperlink w:anchor="_Toc98856125" w:history="1">
+          <w:hyperlink w:anchor="_Toc99453824" w:history="1">
             <w:r>
               <w:rPr>
                 <w:rStyle w:val="Lienhypertexte"/>
@@ -1033,7 +1033,7 @@
                 <w:noProof/>
                 <w:webHidden/>
               </w:rPr>
-              <w:instrText xml:space="preserve"> PAGEREF _Toc98856125 \h </w:instrText>
+              <w:instrText xml:space="preserve"> PAGEREF _Toc99453824 \h </w:instrText>
             </w:r>
             <w:r>
               <w:rPr>
@@ -1076,7 +1076,7 @@
               <w:lang w:eastAsia="fr-CH"/>
             </w:rPr>
           </w:pPr>
-          <w:hyperlink w:anchor="_Toc98856126" w:history="1">
+          <w:hyperlink w:anchor="_Toc99453825" w:history="1">
             <w:r>
               <w:rPr>
                 <w:rStyle w:val="Lienhypertexte"/>
@@ -1103,7 +1103,7 @@
                 <w:noProof/>
                 <w:webHidden/>
               </w:rPr>
-              <w:instrText xml:space="preserve"> PAGEREF _Toc98856126 \h </w:instrText>
+              <w:instrText xml:space="preserve"> PAGEREF _Toc99453825 \h </w:instrText>
             </w:r>
             <w:r>
               <w:rPr>
@@ -1146,7 +1146,7 @@
               <w:lang w:eastAsia="fr-CH"/>
             </w:rPr>
           </w:pPr>
-          <w:hyperlink w:anchor="_Toc98856127" w:history="1">
+          <w:hyperlink w:anchor="_Toc99453826" w:history="1">
             <w:r>
               <w:rPr>
                 <w:rStyle w:val="Lienhypertexte"/>
@@ -1173,7 +1173,7 @@
                 <w:noProof/>
                 <w:webHidden/>
               </w:rPr>
-              <w:instrText xml:space="preserve"> PAGEREF _Toc98856127 \h </w:instrText>
+              <w:instrText xml:space="preserve"> PAGEREF _Toc99453826 \h </w:instrText>
             </w:r>
             <w:r>
               <w:rPr>
@@ -1216,7 +1216,7 @@
               <w:lang w:eastAsia="fr-CH"/>
             </w:rPr>
           </w:pPr>
-          <w:hyperlink w:anchor="_Toc98856128" w:history="1">
+          <w:hyperlink w:anchor="_Toc99453827" w:history="1">
             <w:r>
               <w:rPr>
                 <w:rStyle w:val="Lienhypertexte"/>
@@ -1243,7 +1243,7 @@
                 <w:noProof/>
                 <w:webHidden/>
               </w:rPr>
-              <w:instrText xml:space="preserve"> PAGEREF _Toc98856128 \h </w:instrText>
+              <w:instrText xml:space="preserve"> PAGEREF _Toc99453827 \h </w:instrText>
             </w:r>
             <w:r>
               <w:rPr>
@@ -1286,7 +1286,7 @@
               <w:lang w:eastAsia="fr-CH"/>
             </w:rPr>
           </w:pPr>
-          <w:hyperlink w:anchor="_Toc98856129" w:history="1">
+          <w:hyperlink w:anchor="_Toc99453828" w:history="1">
             <w:r>
               <w:rPr>
                 <w:rStyle w:val="Lienhypertexte"/>
@@ -1313,7 +1313,7 @@
                 <w:noProof/>
                 <w:webHidden/>
               </w:rPr>
-              <w:instrText xml:space="preserve"> PAGEREF _Toc98856129 \h </w:instrText>
+              <w:instrText xml:space="preserve"> PAGEREF _Toc99453828 \h </w:instrText>
             </w:r>
             <w:r>
               <w:rPr>
@@ -1356,7 +1356,7 @@
               <w:lang w:eastAsia="fr-CH"/>
             </w:rPr>
           </w:pPr>
-          <w:hyperlink w:anchor="_Toc98856130" w:history="1">
+          <w:hyperlink w:anchor="_Toc99453829" w:history="1">
             <w:r>
               <w:rPr>
                 <w:rStyle w:val="Lienhypertexte"/>
@@ -1383,7 +1383,7 @@
                 <w:noProof/>
                 <w:webHidden/>
               </w:rPr>
-              <w:instrText xml:space="preserve"> PAGEREF _Toc98856130 \h </w:instrText>
+              <w:instrText xml:space="preserve"> PAGEREF _Toc99453829 \h </w:instrText>
             </w:r>
             <w:r>
               <w:rPr>
@@ -1426,7 +1426,7 @@
               <w:lang w:eastAsia="fr-CH"/>
             </w:rPr>
           </w:pPr>
-          <w:hyperlink w:anchor="_Toc98856131" w:history="1">
+          <w:hyperlink w:anchor="_Toc99453830" w:history="1">
             <w:r>
               <w:rPr>
                 <w:rStyle w:val="Lienhypertexte"/>
@@ -1453,7 +1453,7 @@
                 <w:noProof/>
                 <w:webHidden/>
               </w:rPr>
-              <w:instrText xml:space="preserve"> PAGEREF _Toc98856131 \h </w:instrText>
+              <w:instrText xml:space="preserve"> PAGEREF _Toc99453830 \h </w:instrText>
             </w:r>
             <w:r>
               <w:rPr>
@@ -1496,7 +1496,7 @@
               <w:lang w:eastAsia="fr-CH"/>
             </w:rPr>
           </w:pPr>
-          <w:hyperlink w:anchor="_Toc98856132" w:history="1">
+          <w:hyperlink w:anchor="_Toc99453831" w:history="1">
             <w:r>
               <w:rPr>
                 <w:rStyle w:val="Lienhypertexte"/>
@@ -1523,7 +1523,7 @@
                 <w:noProof/>
                 <w:webHidden/>
               </w:rPr>
-              <w:instrText xml:space="preserve"> PAGEREF _Toc98856132 \h </w:instrText>
+              <w:instrText xml:space="preserve"> PAGEREF _Toc99453831 \h </w:instrText>
             </w:r>
             <w:r>
               <w:rPr>
@@ -1566,7 +1566,7 @@
               <w:lang w:eastAsia="fr-CH"/>
             </w:rPr>
           </w:pPr>
-          <w:hyperlink w:anchor="_Toc98856133" w:history="1">
+          <w:hyperlink w:anchor="_Toc99453832" w:history="1">
             <w:r>
               <w:rPr>
                 <w:rStyle w:val="Lienhypertexte"/>
@@ -1593,7 +1593,7 @@
                 <w:noProof/>
                 <w:webHidden/>
               </w:rPr>
-              <w:instrText xml:space="preserve"> PAGEREF _Toc98856133 \h </w:instrText>
+              <w:instrText xml:space="preserve"> PAGEREF _Toc99453832 \h </w:instrText>
             </w:r>
             <w:r>
               <w:rPr>
@@ -1636,7 +1636,7 @@
               <w:lang w:eastAsia="fr-CH"/>
             </w:rPr>
           </w:pPr>
-          <w:hyperlink w:anchor="_Toc98856134" w:history="1">
+          <w:hyperlink w:anchor="_Toc99453833" w:history="1">
             <w:r>
               <w:rPr>
                 <w:rStyle w:val="Lienhypertexte"/>
@@ -1663,7 +1663,7 @@
                 <w:noProof/>
                 <w:webHidden/>
               </w:rPr>
-              <w:instrText xml:space="preserve"> PAGEREF _Toc98856134 \h </w:instrText>
+              <w:instrText xml:space="preserve"> PAGEREF _Toc99453833 \h </w:instrText>
             </w:r>
             <w:r>
               <w:rPr>
@@ -1706,7 +1706,7 @@
               <w:lang w:eastAsia="fr-CH"/>
             </w:rPr>
           </w:pPr>
-          <w:hyperlink w:anchor="_Toc98856135" w:history="1">
+          <w:hyperlink w:anchor="_Toc99453834" w:history="1">
             <w:r>
               <w:rPr>
                 <w:rStyle w:val="Lienhypertexte"/>
@@ -1733,7 +1733,7 @@
                 <w:noProof/>
                 <w:webHidden/>
               </w:rPr>
-              <w:instrText xml:space="preserve"> PAGEREF _Toc98856135 \h </w:instrText>
+              <w:instrText xml:space="preserve"> PAGEREF _Toc99453834 \h </w:instrText>
             </w:r>
             <w:r>
               <w:rPr>
@@ -1776,7 +1776,7 @@
               <w:lang w:eastAsia="fr-CH"/>
             </w:rPr>
           </w:pPr>
-          <w:hyperlink w:anchor="_Toc98856136" w:history="1">
+          <w:hyperlink w:anchor="_Toc99453835" w:history="1">
             <w:r>
               <w:rPr>
                 <w:rStyle w:val="Lienhypertexte"/>
@@ -1803,7 +1803,7 @@
                 <w:noProof/>
                 <w:webHidden/>
               </w:rPr>
-              <w:instrText xml:space="preserve"> PAGEREF _Toc98856136 \h </w:instrText>
+              <w:instrText xml:space="preserve"> PAGEREF _Toc99453835 \h </w:instrText>
             </w:r>
             <w:r>
               <w:rPr>
@@ -1846,7 +1846,7 @@
               <w:lang w:eastAsia="fr-CH"/>
             </w:rPr>
           </w:pPr>
-          <w:hyperlink w:anchor="_Toc98856137" w:history="1">
+          <w:hyperlink w:anchor="_Toc99453836" w:history="1">
             <w:r>
               <w:rPr>
                 <w:rStyle w:val="Lienhypertexte"/>
@@ -1873,7 +1873,7 @@
                 <w:noProof/>
                 <w:webHidden/>
               </w:rPr>
-              <w:instrText xml:space="preserve"> PAGEREF _Toc98856137 \h </w:instrText>
+              <w:instrText xml:space="preserve"> PAGEREF _Toc99453836 \h </w:instrText>
             </w:r>
             <w:r>
               <w:rPr>
@@ -1916,7 +1916,7 @@
               <w:lang w:eastAsia="fr-CH"/>
             </w:rPr>
           </w:pPr>
-          <w:hyperlink w:anchor="_Toc98856138" w:history="1">
+          <w:hyperlink w:anchor="_Toc99453837" w:history="1">
             <w:r>
               <w:rPr>
                 <w:rStyle w:val="Lienhypertexte"/>
@@ -1943,7 +1943,7 @@
                 <w:noProof/>
                 <w:webHidden/>
               </w:rPr>
-              <w:instrText xml:space="preserve"> PAGEREF _Toc98856138 \h </w:instrText>
+              <w:instrText xml:space="preserve"> PAGEREF _Toc99453837 \h </w:instrText>
             </w:r>
             <w:r>
               <w:rPr>
@@ -1964,6 +1964,76 @@
                 <w:webHidden/>
               </w:rPr>
               <w:t>9</w:t>
+            </w:r>
+            <w:r>
+              <w:rPr>
+                <w:noProof/>
+                <w:webHidden/>
+              </w:rPr>
+              <w:fldChar w:fldCharType="end"/>
+            </w:r>
+          </w:hyperlink>
+        </w:p>
+        <w:p>
+          <w:pPr>
+            <w:pStyle w:val="TM1"/>
+            <w:tabs>
+              <w:tab w:val="right" w:leader="dot" w:pos="9062"/>
+            </w:tabs>
+            <w:rPr>
+              <w:rFonts w:eastAsiaTheme="minorEastAsia"/>
+              <w:noProof/>
+              <w:lang w:eastAsia="fr-CH"/>
+            </w:rPr>
+          </w:pPr>
+          <w:hyperlink w:anchor="_Toc99453838" w:history="1">
+            <w:r>
+              <w:rPr>
+                <w:rStyle w:val="Lienhypertexte"/>
+                <w:noProof/>
+              </w:rPr>
+              <w:t>Convention de nommage</w:t>
+            </w:r>
+            <w:r>
+              <w:rPr>
+                <w:noProof/>
+                <w:webHidden/>
+              </w:rPr>
+              <w:tab/>
+            </w:r>
+            <w:r>
+              <w:rPr>
+                <w:noProof/>
+                <w:webHidden/>
+              </w:rPr>
+              <w:fldChar w:fldCharType="begin"/>
+            </w:r>
+            <w:r>
+              <w:rPr>
+                <w:noProof/>
+                <w:webHidden/>
+              </w:rPr>
+              <w:instrText xml:space="preserve"> PAGEREF _Toc99453838 \h </w:instrText>
+            </w:r>
+            <w:r>
+              <w:rPr>
+                <w:noProof/>
+                <w:webHidden/>
+              </w:rPr>
+            </w:r>
+            <w:r>
+              <w:rPr>
+                <w:noProof/>
+                <w:webHidden/>
+              </w:rPr>
+              <w:fldChar w:fldCharType="separate"/>
+            </w:r>
+            <w:r>
+              <w:rPr>
+                <w:noProof/>
+                <w:webHidden/>
+              </w:rPr>
+              <w:t>10</w:t>
             </w:r>
             <w:r>
               <w:rPr>
@@ -1986,13 +2056,13 @@
               <w:lang w:eastAsia="fr-CH"/>
             </w:rPr>
           </w:pPr>
-          <w:hyperlink w:anchor="_Toc98856139" w:history="1">
+          <w:hyperlink w:anchor="_Toc99453839" w:history="1">
             <w:r>
               <w:rPr>
                 <w:rStyle w:val="Lienhypertexte"/>
                 <w:noProof/>
               </w:rPr>
-              <w:t>Convention de nommage</w:t>
+              <w:t>Nom des entités</w:t>
             </w:r>
             <w:r>
               <w:rPr>
@@ -2013,7 +2083,7 @@
                 <w:noProof/>
                 <w:webHidden/>
               </w:rPr>
-              <w:instrText xml:space="preserve"> PAGEREF _Toc98856139 \h </w:instrText>
+              <w:instrText xml:space="preserve"> PAGEREF _Toc99453839 \h </w:instrText>
             </w:r>
             <w:r>
               <w:rPr>
@@ -2046,7 +2116,7 @@
         </w:p>
         <w:p>
           <w:pPr>
-            <w:pStyle w:val="TM3"/>
+            <w:pStyle w:val="TM2"/>
             <w:tabs>
               <w:tab w:val="right" w:leader="dot" w:pos="9062"/>
             </w:tabs>
@@ -2056,13 +2126,13 @@
               <w:lang w:eastAsia="fr-CH"/>
             </w:rPr>
           </w:pPr>
-          <w:hyperlink w:anchor="_Toc98856140" w:history="1">
+          <w:hyperlink w:anchor="_Toc99453840" w:history="1">
             <w:r>
               <w:rPr>
                 <w:rStyle w:val="Lienhypertexte"/>
                 <w:noProof/>
               </w:rPr>
-              <w:t>Nom des entités</w:t>
+              <w:t>Variables</w:t>
             </w:r>
             <w:r>
               <w:rPr>
@@ -2083,77 +2153,7 @@
                 <w:noProof/>
                 <w:webHidden/>
               </w:rPr>
-              <w:instrText xml:space="preserve"> PAGEREF _Toc98856140 \h </w:instrText>
-            </w:r>
-            <w:r>
-              <w:rPr>
-                <w:noProof/>
-                <w:webHidden/>
-              </w:rPr>
-            </w:r>
-            <w:r>
-              <w:rPr>
-                <w:noProof/>
-                <w:webHidden/>
-              </w:rPr>
-              <w:fldChar w:fldCharType="separate"/>
-            </w:r>
-            <w:r>
-              <w:rPr>
-                <w:noProof/>
-                <w:webHidden/>
-              </w:rPr>
-              <w:t>10</w:t>
-            </w:r>
-            <w:r>
-              <w:rPr>
-                <w:noProof/>
-                <w:webHidden/>
-              </w:rPr>
-              <w:fldChar w:fldCharType="end"/>
-            </w:r>
-          </w:hyperlink>
-        </w:p>
-        <w:p>
-          <w:pPr>
-            <w:pStyle w:val="TM3"/>
-            <w:tabs>
-              <w:tab w:val="right" w:leader="dot" w:pos="9062"/>
-            </w:tabs>
-            <w:rPr>
-              <w:rFonts w:eastAsiaTheme="minorEastAsia"/>
-              <w:noProof/>
-              <w:lang w:eastAsia="fr-CH"/>
-            </w:rPr>
-          </w:pPr>
-          <w:hyperlink w:anchor="_Toc98856141" w:history="1">
-            <w:r>
-              <w:rPr>
-                <w:rStyle w:val="Lienhypertexte"/>
-                <w:noProof/>
-              </w:rPr>
-              <w:t>Variables</w:t>
-            </w:r>
-            <w:r>
-              <w:rPr>
-                <w:noProof/>
-                <w:webHidden/>
-              </w:rPr>
-              <w:tab/>
-            </w:r>
-            <w:r>
-              <w:rPr>
-                <w:noProof/>
-                <w:webHidden/>
-              </w:rPr>
-              <w:fldChar w:fldCharType="begin"/>
-            </w:r>
-            <w:r>
-              <w:rPr>
-                <w:noProof/>
-                <w:webHidden/>
-              </w:rPr>
-              <w:instrText xml:space="preserve"> PAGEREF _Toc98856141 \h </w:instrText>
+              <w:instrText xml:space="preserve"> PAGEREF _Toc99453840 \h </w:instrText>
             </w:r>
             <w:r>
               <w:rPr>
@@ -2196,7 +2196,7 @@
               <w:lang w:eastAsia="fr-CH"/>
             </w:rPr>
           </w:pPr>
-          <w:hyperlink w:anchor="_Toc98856142" w:history="1">
+          <w:hyperlink w:anchor="_Toc99453841" w:history="1">
             <w:r>
               <w:rPr>
                 <w:rStyle w:val="Lienhypertexte"/>
@@ -2223,7 +2223,7 @@
                 <w:noProof/>
                 <w:webHidden/>
               </w:rPr>
-              <w:instrText xml:space="preserve"> PAGEREF _Toc98856142 \h </w:instrText>
+              <w:instrText xml:space="preserve"> PAGEREF _Toc99453841 \h </w:instrText>
             </w:r>
             <w:r>
               <w:rPr>
@@ -2266,7 +2266,7 @@
               <w:lang w:eastAsia="fr-CH"/>
             </w:rPr>
           </w:pPr>
-          <w:hyperlink w:anchor="_Toc98856143" w:history="1">
+          <w:hyperlink w:anchor="_Toc99453842" w:history="1">
             <w:r>
               <w:rPr>
                 <w:rStyle w:val="Lienhypertexte"/>
@@ -2293,7 +2293,7 @@
                 <w:noProof/>
                 <w:webHidden/>
               </w:rPr>
-              <w:instrText xml:space="preserve"> PAGEREF _Toc98856143 \h </w:instrText>
+              <w:instrText xml:space="preserve"> PAGEREF _Toc99453842 \h </w:instrText>
             </w:r>
             <w:r>
               <w:rPr>
@@ -2346,7 +2346,7 @@
       <w:pPr>
         <w:pStyle w:val="Titre1"/>
       </w:pPr>
-      <w:bookmarkStart w:id="0" w:name="_Toc98856119"/>
+      <w:bookmarkStart w:id="0" w:name="_Toc99453818"/>
       <w:r>
         <w:lastRenderedPageBreak/>
         <w:t>Introduction</w:t>
@@ -2363,7 +2363,7 @@
       <w:pPr>
         <w:pStyle w:val="Titre1"/>
       </w:pPr>
-      <w:bookmarkStart w:id="1" w:name="_Toc98856120"/>
+      <w:bookmarkStart w:id="1" w:name="_Toc99453819"/>
       <w:r>
         <w:t>Objectif du projet</w:t>
       </w:r>
@@ -2379,7 +2379,7 @@
       <w:pPr>
         <w:pStyle w:val="Titre2"/>
       </w:pPr>
-      <w:bookmarkStart w:id="2" w:name="_Toc98856121"/>
+      <w:bookmarkStart w:id="2" w:name="_Toc99453820"/>
       <w:r>
         <w:t>Spécification du projet</w:t>
       </w:r>
@@ -2389,7 +2389,7 @@
       <w:pPr>
         <w:pStyle w:val="Titre3"/>
       </w:pPr>
-      <w:bookmarkStart w:id="3" w:name="_Toc98856122"/>
+      <w:bookmarkStart w:id="3" w:name="_Toc99453821"/>
       <w:r>
         <w:t>Catégorie de jeu</w:t>
       </w:r>
@@ -2422,7 +2422,7 @@
       <w:pPr>
         <w:pStyle w:val="Titre3"/>
       </w:pPr>
-      <w:bookmarkStart w:id="4" w:name="_Toc98856123"/>
+      <w:bookmarkStart w:id="4" w:name="_Toc99453822"/>
       <w:r>
         <w:t>Histoire du jeu</w:t>
       </w:r>
@@ -2448,7 +2448,7 @@
       <w:pPr>
         <w:pStyle w:val="Titre3"/>
       </w:pPr>
-      <w:bookmarkStart w:id="5" w:name="_Toc98856124"/>
+      <w:bookmarkStart w:id="5" w:name="_Toc99453823"/>
       <w:r>
         <w:t>But</w:t>
       </w:r>
@@ -2563,7 +2563,7 @@
           </wp:anchor>
         </w:drawing>
       </w:r>
-      <w:bookmarkStart w:id="6" w:name="_Toc98856125"/>
+      <w:bookmarkStart w:id="6" w:name="_Toc99453824"/>
       <w:r>
         <w:rPr>
           <w:rStyle w:val="Titre3Car"/>
@@ -2589,7 +2589,7 @@
       <w:pPr>
         <w:pStyle w:val="Titre1"/>
       </w:pPr>
-      <w:bookmarkStart w:id="7" w:name="_Toc98856126"/>
+      <w:bookmarkStart w:id="7" w:name="_Toc99453825"/>
       <w:r>
         <w:lastRenderedPageBreak/>
         <w:t>Analyse</w:t>
@@ -2612,7 +2612,7 @@
       <w:pPr>
         <w:pStyle w:val="Titre2"/>
       </w:pPr>
-      <w:bookmarkStart w:id="8" w:name="_Toc98856127"/>
+      <w:bookmarkStart w:id="8" w:name="_Toc99453826"/>
       <w:r>
         <w:t>Les entités</w:t>
       </w:r>
@@ -2630,7 +2630,7 @@
           <w:rStyle w:val="Titre3Car"/>
         </w:rPr>
       </w:pPr>
-      <w:bookmarkStart w:id="9" w:name="_Toc98856128"/>
+      <w:bookmarkStart w:id="9" w:name="_Toc99453827"/>
       <w:r>
         <w:rPr>
           <w:rStyle w:val="Titre3Car"/>
@@ -2731,7 +2731,7 @@
       <w:pPr>
         <w:pStyle w:val="Titre3"/>
       </w:pPr>
-      <w:bookmarkStart w:id="10" w:name="_Toc98856129"/>
+      <w:bookmarkStart w:id="10" w:name="_Toc99453828"/>
       <w:r>
         <w:t>Les ennemis</w:t>
       </w:r>
@@ -2759,7 +2759,7 @@
       <w:pPr>
         <w:pStyle w:val="Titre2"/>
       </w:pPr>
-      <w:bookmarkStart w:id="11" w:name="_Toc98856130"/>
+      <w:bookmarkStart w:id="11" w:name="_Toc99453829"/>
       <w:r>
         <w:lastRenderedPageBreak/>
         <w:t>Le HUD</w:t>
@@ -2956,7 +2956,7 @@
       <w:pPr>
         <w:pStyle w:val="Titre2"/>
       </w:pPr>
-      <w:bookmarkStart w:id="12" w:name="_Toc98856131"/>
+      <w:bookmarkStart w:id="12" w:name="_Toc99453830"/>
       <w:r>
         <w:lastRenderedPageBreak/>
         <w:t>Les projectiles</w:t>
@@ -3055,7 +3055,7 @@
       <w:pPr>
         <w:pStyle w:val="Titre2"/>
       </w:pPr>
-      <w:bookmarkStart w:id="13" w:name="_Toc98856132"/>
+      <w:bookmarkStart w:id="13" w:name="_Toc99453831"/>
       <w:r>
         <w:t>La map</w:t>
       </w:r>
@@ -3154,7 +3154,7 @@
       <w:pPr>
         <w:pStyle w:val="Titre2"/>
       </w:pPr>
-      <w:bookmarkStart w:id="14" w:name="_Toc98856133"/>
+      <w:bookmarkStart w:id="14" w:name="_Toc99453832"/>
       <w:r>
         <w:lastRenderedPageBreak/>
         <w:t>Propriétés</w:t>
@@ -3388,7 +3388,7 @@
       <w:pPr>
         <w:pStyle w:val="Titre1"/>
       </w:pPr>
-      <w:bookmarkStart w:id="15" w:name="_Toc98856134"/>
+      <w:bookmarkStart w:id="15" w:name="_Toc99453833"/>
       <w:r>
         <w:lastRenderedPageBreak/>
         <w:t>Tâches</w:t>
@@ -3424,7 +3424,7 @@
       <w:pPr>
         <w:pStyle w:val="Titre2"/>
       </w:pPr>
-      <w:bookmarkStart w:id="16" w:name="_Toc98856135"/>
+      <w:bookmarkStart w:id="16" w:name="_Toc99453834"/>
       <w:r>
         <w:t>Création d’un niveau</w:t>
       </w:r>
@@ -3458,7 +3458,7 @@
       <w:pPr>
         <w:pStyle w:val="Titre2"/>
       </w:pPr>
-      <w:bookmarkStart w:id="17" w:name="_Toc98856136"/>
+      <w:bookmarkStart w:id="17" w:name="_Toc99453835"/>
       <w:r>
         <w:t>Création du gameplay</w:t>
       </w:r>
@@ -3693,7 +3693,7 @@
       <w:pPr>
         <w:pStyle w:val="Titre2"/>
       </w:pPr>
-      <w:bookmarkStart w:id="18" w:name="_Toc98856137"/>
+      <w:bookmarkStart w:id="18" w:name="_Toc99453836"/>
       <w:r>
         <w:t>Conception des graphiques</w:t>
       </w:r>
@@ -3849,7 +3849,7 @@
       <w:pPr>
         <w:pStyle w:val="Titre1"/>
       </w:pPr>
-      <w:bookmarkStart w:id="19" w:name="_Toc98856138"/>
+      <w:bookmarkStart w:id="19" w:name="_Toc99453837"/>
       <w:r>
         <w:lastRenderedPageBreak/>
         <w:t>Organisation du projet</w:t>
@@ -3885,7 +3885,13 @@
         <w:t>et Gaëtan</w:t>
       </w:r>
       <w:r>
-        <w:t xml:space="preserve"> Loretz (VodkGaLaXy)</w:t>
+        <w:t xml:space="preserve"> Loretz (</w:t>
+      </w:r>
+      <w:r>
+        <w:t>ClaSick</w:t>
+      </w:r>
+      <w:r>
+        <w:t>)</w:t>
       </w:r>
       <w:r>
         <w:t xml:space="preserve">, ainsi qu’au </w:t>
@@ -4112,7 +4118,7 @@
       <w:pPr>
         <w:pStyle w:val="Titre1"/>
       </w:pPr>
-      <w:bookmarkStart w:id="20" w:name="_Toc98856139"/>
+      <w:bookmarkStart w:id="20" w:name="_Toc99453838"/>
       <w:r>
         <w:lastRenderedPageBreak/>
         <w:t>Convention de nommage</w:t>
@@ -4144,7 +4150,7 @@
       <w:pPr>
         <w:pStyle w:val="Titre2"/>
       </w:pPr>
-      <w:bookmarkStart w:id="21" w:name="_Toc98856140"/>
+      <w:bookmarkStart w:id="21" w:name="_Toc99453839"/>
       <w:r>
         <w:t>Nom des entités</w:t>
       </w:r>
@@ -4341,7 +4347,7 @@
       <w:pPr>
         <w:pStyle w:val="Titre2"/>
       </w:pPr>
-      <w:bookmarkStart w:id="22" w:name="_Toc98856141"/>
+      <w:bookmarkStart w:id="22" w:name="_Toc99453840"/>
       <w:r>
         <w:t>Variables</w:t>
       </w:r>
@@ -4462,7 +4468,7 @@
       <w:pPr>
         <w:pStyle w:val="Titre1"/>
       </w:pPr>
-      <w:bookmarkStart w:id="23" w:name="_Toc98856142"/>
+      <w:bookmarkStart w:id="23" w:name="_Toc99453841"/>
       <w:r>
         <w:lastRenderedPageBreak/>
         <w:t>Conclusion</w:t>
@@ -4628,10 +4634,7 @@
         <w:t xml:space="preserve"> que nous en avons tiré est que :</w:t>
       </w:r>
     </w:p>
-    <w:p>
-      <w:bookmarkStart w:id="24" w:name="_GoBack"/>
-      <w:bookmarkEnd w:id="24"/>
-    </w:p>
+    <w:p/>
     <w:p>
       <w:pPr>
         <w:jc w:val="center"/>
@@ -4670,14 +4673,467 @@
       <w:pPr>
         <w:pStyle w:val="Titre1"/>
       </w:pPr>
-      <w:bookmarkStart w:id="25" w:name="_Toc98856143"/>
+      <w:bookmarkStart w:id="24" w:name="_Toc99453842"/>
       <w:r>
         <w:lastRenderedPageBreak/>
         <w:t>Références</w:t>
       </w:r>
+      <w:bookmarkEnd w:id="24"/>
+    </w:p>
+    <w:p/>
+    <w:p>
+      <w:r>
+        <w:t>Construct3, l’outil de travail :</w:t>
+      </w:r>
+    </w:p>
+    <w:p>
+      <w:hyperlink r:id="rId18" w:history="1">
+        <w:r>
+          <w:rPr>
+            <w:rStyle w:val="Lienhypertexte"/>
+          </w:rPr>
+          <w:t>https://www.construct.net/en</w:t>
+        </w:r>
+      </w:hyperlink>
+    </w:p>
+    <w:p/>
+    <w:p>
+      <w:r>
+        <w:t>GitHub Desktop</w:t>
+      </w:r>
+      <w:r>
+        <w:t>, partage de fichiers</w:t>
+      </w:r>
+      <w:r>
+        <w:t> :</w:t>
+      </w:r>
+    </w:p>
+    <w:p>
+      <w:hyperlink r:id="rId19" w:history="1">
+        <w:r>
+          <w:rPr>
+            <w:rStyle w:val="Lienhypertexte"/>
+          </w:rPr>
+          <w:t>https://desktop.github.com/</w:t>
+        </w:r>
+      </w:hyperlink>
+    </w:p>
+    <w:p/>
+    <w:p>
+      <w:r>
+        <w:t>Office 365</w:t>
+      </w:r>
+      <w:r>
+        <w:t>, documentation</w:t>
+      </w:r>
+      <w:r>
+        <w:t> :</w:t>
+      </w:r>
+    </w:p>
+    <w:p>
+      <w:r>
+        <w:rPr>
+          <w:noProof/>
+          <w:lang w:eastAsia="fr-CH"/>
+        </w:rPr>
+        <w:drawing>
+          <wp:inline distT="0" distB="0" distL="0" distR="0" wp14:anchorId="13FDF311" wp14:editId="557F9B79">
+            <wp:extent cx="762000" cy="708660"/>
+            <wp:effectExtent l="0" t="0" r="0" b="0"/>
+            <wp:docPr id="10" name="Image 10" descr="Microsoft Word — Wikipédia"/>
+            <wp:cNvGraphicFramePr>
+              <a:graphicFrameLocks xmlns:a="http://schemas.openxmlformats.org/drawingml/2006/main" noChangeAspect="1"/>
+            </wp:cNvGraphicFramePr>
+            <a:graphic xmlns:a="http://schemas.openxmlformats.org/drawingml/2006/main">
+              <a:graphicData uri="http://schemas.openxmlformats.org/drawingml/2006/picture">
+                <pic:pic xmlns:pic="http://schemas.openxmlformats.org/drawingml/2006/picture">
+                  <pic:nvPicPr>
+                    <pic:cNvPr id="0" name="Picture 3" descr="Microsoft Word — Wikipédia"/>
+                    <pic:cNvPicPr>
+                      <a:picLocks noChangeAspect="1" noChangeArrowheads="1"/>
+                    </pic:cNvPicPr>
+                  </pic:nvPicPr>
+                  <pic:blipFill>
+                    <a:blip r:embed="rId20" cstate="print">
+                      <a:extLst>
+                        <a:ext uri="{28A0092B-C50C-407E-A947-70E740481C1C}">
+                          <a14:useLocalDpi xmlns:a14="http://schemas.microsoft.com/office/drawing/2010/main" val="0"/>
+                        </a:ext>
+                      </a:extLst>
+                    </a:blip>
+                    <a:srcRect/>
+                    <a:stretch>
+                      <a:fillRect/>
+                    </a:stretch>
+                  </pic:blipFill>
+                  <pic:spPr bwMode="auto">
+                    <a:xfrm>
+                      <a:off x="0" y="0"/>
+                      <a:ext cx="771174" cy="717192"/>
+                    </a:xfrm>
+                    <a:prstGeom prst="rect">
+                      <a:avLst/>
+                    </a:prstGeom>
+                    <a:noFill/>
+                    <a:ln>
+                      <a:noFill/>
+                    </a:ln>
+                  </pic:spPr>
+                </pic:pic>
+              </a:graphicData>
+            </a:graphic>
+          </wp:inline>
+        </w:drawing>
+      </w:r>
+      <w:r>
+        <w:rPr>
+          <w:noProof/>
+          <w:lang w:eastAsia="fr-CH"/>
+        </w:rPr>
+        <w:drawing>
+          <wp:inline distT="0" distB="0" distL="0" distR="0" wp14:anchorId="48BEF108" wp14:editId="1B6F740C">
+            <wp:extent cx="762000" cy="708660"/>
+            <wp:effectExtent l="0" t="0" r="0" b="0"/>
+            <wp:docPr id="11" name="Image 11" descr="Microsoft Excel — Wikipédia"/>
+            <wp:cNvGraphicFramePr>
+              <a:graphicFrameLocks xmlns:a="http://schemas.openxmlformats.org/drawingml/2006/main" noChangeAspect="1"/>
+            </wp:cNvGraphicFramePr>
+            <a:graphic xmlns:a="http://schemas.openxmlformats.org/drawingml/2006/main">
+              <a:graphicData uri="http://schemas.openxmlformats.org/drawingml/2006/picture">
+                <pic:pic xmlns:pic="http://schemas.openxmlformats.org/drawingml/2006/picture">
+                  <pic:nvPicPr>
+                    <pic:cNvPr id="0" name="Picture 4" descr="Microsoft Excel — Wikipédia"/>
+                    <pic:cNvPicPr>
+                      <a:picLocks noChangeAspect="1" noChangeArrowheads="1"/>
+                    </pic:cNvPicPr>
+                  </pic:nvPicPr>
+                  <pic:blipFill>
+                    <a:blip r:embed="rId21" cstate="print">
+                      <a:extLst>
+                        <a:ext uri="{28A0092B-C50C-407E-A947-70E740481C1C}">
+                          <a14:useLocalDpi xmlns:a14="http://schemas.microsoft.com/office/drawing/2010/main" val="0"/>
+                        </a:ext>
+                      </a:extLst>
+                    </a:blip>
+                    <a:srcRect/>
+                    <a:stretch>
+                      <a:fillRect/>
+                    </a:stretch>
+                  </pic:blipFill>
+                  <pic:spPr bwMode="auto">
+                    <a:xfrm>
+                      <a:off x="0" y="0"/>
+                      <a:ext cx="771516" cy="717510"/>
+                    </a:xfrm>
+                    <a:prstGeom prst="rect">
+                      <a:avLst/>
+                    </a:prstGeom>
+                    <a:noFill/>
+                    <a:ln>
+                      <a:noFill/>
+                    </a:ln>
+                  </pic:spPr>
+                </pic:pic>
+              </a:graphicData>
+            </a:graphic>
+          </wp:inline>
+        </w:drawing>
+      </w:r>
+      <w:r>
+        <w:rPr>
+          <w:noProof/>
+          <w:lang w:eastAsia="fr-CH"/>
+        </w:rPr>
+        <w:drawing>
+          <wp:inline distT="0" distB="0" distL="0" distR="0" wp14:anchorId="6713DC66" wp14:editId="0E6B880D">
+            <wp:extent cx="777276" cy="723900"/>
+            <wp:effectExtent l="0" t="0" r="3810" b="0"/>
+            <wp:docPr id="13" name="Image 13" descr="C:\Users\IVAN.CLLVR\AppData\Local\Microsoft\Windows\INetCache\Content.MSO\CAF30BF6.tmp"/>
+            <wp:cNvGraphicFramePr>
+              <a:graphicFrameLocks xmlns:a="http://schemas.openxmlformats.org/drawingml/2006/main" noChangeAspect="1"/>
+            </wp:cNvGraphicFramePr>
+            <a:graphic xmlns:a="http://schemas.openxmlformats.org/drawingml/2006/main">
+              <a:graphicData uri="http://schemas.openxmlformats.org/drawingml/2006/picture">
+                <pic:pic xmlns:pic="http://schemas.openxmlformats.org/drawingml/2006/picture">
+                  <pic:nvPicPr>
+                    <pic:cNvPr id="0" name="Picture 7" descr="C:\Users\IVAN.CLLVR\AppData\Local\Microsoft\Windows\INetCache\Content.MSO\CAF30BF6.tmp"/>
+                    <pic:cNvPicPr>
+                      <a:picLocks noChangeAspect="1" noChangeArrowheads="1"/>
+                    </pic:cNvPicPr>
+                  </pic:nvPicPr>
+                  <pic:blipFill>
+                    <a:blip r:embed="rId22" cstate="print">
+                      <a:extLst>
+                        <a:ext uri="{28A0092B-C50C-407E-A947-70E740481C1C}">
+                          <a14:useLocalDpi xmlns:a14="http://schemas.microsoft.com/office/drawing/2010/main" val="0"/>
+                        </a:ext>
+                      </a:extLst>
+                    </a:blip>
+                    <a:srcRect/>
+                    <a:stretch>
+                      <a:fillRect/>
+                    </a:stretch>
+                  </pic:blipFill>
+                  <pic:spPr bwMode="auto">
+                    <a:xfrm>
+                      <a:off x="0" y="0"/>
+                      <a:ext cx="790714" cy="736415"/>
+                    </a:xfrm>
+                    <a:prstGeom prst="rect">
+                      <a:avLst/>
+                    </a:prstGeom>
+                    <a:noFill/>
+                    <a:ln>
+                      <a:noFill/>
+                    </a:ln>
+                  </pic:spPr>
+                </pic:pic>
+              </a:graphicData>
+            </a:graphic>
+          </wp:inline>
+        </w:drawing>
+      </w:r>
+    </w:p>
+    <w:p/>
+    <w:p>
+      <w:r>
+        <w:t>Ressources pour Joueur</w:t>
+      </w:r>
+      <w:r>
+        <w:t>, Ennemis</w:t>
+      </w:r>
+      <w:r>
+        <w:t> :</w:t>
+      </w:r>
+    </w:p>
+    <w:p>
+      <w:hyperlink r:id="rId23" w:history="1">
+        <w:r>
+          <w:rPr>
+            <w:rStyle w:val="Lienhypertexte"/>
+          </w:rPr>
+          <w:t>https://opengameart. org/</w:t>
+        </w:r>
+      </w:hyperlink>
+    </w:p>
+    <w:p>
+      <w:r>
+        <w:t xml:space="preserve"> </w:t>
+      </w:r>
+      <w:r>
+        <w:rPr>
+          <w:noProof/>
+          <w:lang w:eastAsia="fr-CH"/>
+        </w:rPr>
+        <w:drawing>
+          <wp:inline distT="0" distB="0" distL="0" distR="0">
+            <wp:extent cx="1019175" cy="909418"/>
+            <wp:effectExtent l="0" t="0" r="0" b="5080"/>
+            <wp:docPr id="7" name="Image 7" descr="C:\Users\IVAN.CLLVR\AppData\Local\Microsoft\Windows\INetCache\Content.Word\enemy-animation 1-000.png"/>
+            <wp:cNvGraphicFramePr>
+              <a:graphicFrameLocks xmlns:a="http://schemas.openxmlformats.org/drawingml/2006/main" noChangeAspect="1"/>
+            </wp:cNvGraphicFramePr>
+            <a:graphic xmlns:a="http://schemas.openxmlformats.org/drawingml/2006/main">
+              <a:graphicData uri="http://schemas.openxmlformats.org/drawingml/2006/picture">
+                <pic:pic xmlns:pic="http://schemas.openxmlformats.org/drawingml/2006/picture">
+                  <pic:nvPicPr>
+                    <pic:cNvPr id="0" name="Picture 10" descr="C:\Users\IVAN.CLLVR\AppData\Local\Microsoft\Windows\INetCache\Content.Word\enemy-animation 1-000.png"/>
+                    <pic:cNvPicPr>
+                      <a:picLocks noChangeAspect="1" noChangeArrowheads="1"/>
+                    </pic:cNvPicPr>
+                  </pic:nvPicPr>
+                  <pic:blipFill>
+                    <a:blip r:embed="rId24">
+                      <a:extLst>
+                        <a:ext uri="{28A0092B-C50C-407E-A947-70E740481C1C}">
+                          <a14:useLocalDpi xmlns:a14="http://schemas.microsoft.com/office/drawing/2010/main" val="0"/>
+                        </a:ext>
+                      </a:extLst>
+                    </a:blip>
+                    <a:srcRect/>
+                    <a:stretch>
+                      <a:fillRect/>
+                    </a:stretch>
+                  </pic:blipFill>
+                  <pic:spPr bwMode="auto">
+                    <a:xfrm>
+                      <a:off x="0" y="0"/>
+                      <a:ext cx="1042035" cy="929816"/>
+                    </a:xfrm>
+                    <a:prstGeom prst="rect">
+                      <a:avLst/>
+                    </a:prstGeom>
+                    <a:noFill/>
+                    <a:ln>
+                      <a:noFill/>
+                    </a:ln>
+                  </pic:spPr>
+                </pic:pic>
+              </a:graphicData>
+            </a:graphic>
+          </wp:inline>
+        </w:drawing>
+      </w:r>
+      <w:r>
+        <w:tab/>
+      </w:r>
+      <w:r>
+        <w:pict>
+          <v:shapetype id="_x0000_t75" coordsize="21600,21600" o:spt="75" o:preferrelative="t" path="m@4@5l@4@11@9@11@9@5xe" filled="f" stroked="f">
+            <v:stroke joinstyle="miter"/>
+            <v:formulas>
+              <v:f eqn="if lineDrawn pixelLineWidth 0"/>
+              <v:f eqn="sum @0 1 0"/>
+              <v:f eqn="sum 0 0 @1"/>
+              <v:f eqn="prod @2 1 2"/>
+              <v:f eqn="prod @3 21600 pixelWidth"/>
+              <v:f eqn="prod @3 21600 pixelHeight"/>
+              <v:f eqn="sum @0 0 1"/>
+              <v:f eqn="prod @6 1 2"/>
+              <v:f eqn="prod @7 21600 pixelWidth"/>
+              <v:f eqn="sum @8 21600 0"/>
+              <v:f eqn="prod @7 21600 pixelHeight"/>
+              <v:f eqn="sum @10 21600 0"/>
+            </v:formulas>
+            <v:path o:extrusionok="f" gradientshapeok="t" o:connecttype="rect"/>
+            <o:lock v:ext="edit" aspectratio="t"/>
+          </v:shapetype>
+          <v:shape id="_x0000_i1025" type="#_x0000_t75" style="width:120pt;height:71.25pt">
+            <v:imagedata r:id="rId25" o:title="player-anim-000"/>
+          </v:shape>
+        </w:pict>
+      </w:r>
+      <w:r>
+        <w:tab/>
+      </w:r>
+      <w:r>
+        <w:rPr>
+          <w:noProof/>
+          <w:lang w:eastAsia="fr-CH"/>
+        </w:rPr>
+        <w:drawing>
+          <wp:inline distT="0" distB="0" distL="0" distR="0">
+            <wp:extent cx="495300" cy="104775"/>
+            <wp:effectExtent l="4762" t="0" r="4763" b="4762"/>
+            <wp:docPr id="9" name="Image 9" descr="C:\Users\IVAN.CLLVR\AppData\Local\Microsoft\Windows\INetCache\Content.Word\bullet-animation 1-000.png"/>
+            <wp:cNvGraphicFramePr>
+              <a:graphicFrameLocks xmlns:a="http://schemas.openxmlformats.org/drawingml/2006/main" noChangeAspect="1"/>
+            </wp:cNvGraphicFramePr>
+            <a:graphic xmlns:a="http://schemas.openxmlformats.org/drawingml/2006/main">
+              <a:graphicData uri="http://schemas.openxmlformats.org/drawingml/2006/picture">
+                <pic:pic xmlns:pic="http://schemas.openxmlformats.org/drawingml/2006/picture">
+                  <pic:nvPicPr>
+                    <pic:cNvPr id="0" name="Picture 14" descr="C:\Users\IVAN.CLLVR\AppData\Local\Microsoft\Windows\INetCache\Content.Word\bullet-animation 1-000.png"/>
+                    <pic:cNvPicPr>
+                      <a:picLocks noChangeAspect="1" noChangeArrowheads="1"/>
+                    </pic:cNvPicPr>
+                  </pic:nvPicPr>
+                  <pic:blipFill>
+                    <a:blip r:embed="rId26">
+                      <a:extLst>
+                        <a:ext uri="{28A0092B-C50C-407E-A947-70E740481C1C}">
+                          <a14:useLocalDpi xmlns:a14="http://schemas.microsoft.com/office/drawing/2010/main" val="0"/>
+                        </a:ext>
+                      </a:extLst>
+                    </a:blip>
+                    <a:srcRect/>
+                    <a:stretch>
+                      <a:fillRect/>
+                    </a:stretch>
+                  </pic:blipFill>
+                  <pic:spPr bwMode="auto">
+                    <a:xfrm rot="16200000">
+                      <a:off x="0" y="0"/>
+                      <a:ext cx="495300" cy="104775"/>
+                    </a:xfrm>
+                    <a:prstGeom prst="rect">
+                      <a:avLst/>
+                    </a:prstGeom>
+                    <a:noFill/>
+                    <a:ln>
+                      <a:noFill/>
+                    </a:ln>
+                  </pic:spPr>
+                </pic:pic>
+              </a:graphicData>
+            </a:graphic>
+          </wp:inline>
+        </w:drawing>
+      </w:r>
+      <w:r>
+        <w:tab/>
+      </w:r>
+      <w:bookmarkStart w:id="25" w:name="_GoBack"/>
+      <w:r>
+        <w:pict>
+          <v:shape id="_x0000_i1049" type="#_x0000_t75" style="width:83.25pt;height:78pt">
+            <v:imagedata r:id="rId27" o:title="unnamed"/>
+          </v:shape>
+        </w:pict>
+      </w:r>
       <w:bookmarkEnd w:id="25"/>
     </w:p>
     <w:p/>
+    <w:p>
+      <w:r>
+        <w:t>Fond pour le niveau :</w:t>
+      </w:r>
+    </w:p>
+    <w:p>
+      <w:hyperlink r:id="rId28" w:history="1">
+        <w:r>
+          <w:rPr>
+            <w:rStyle w:val="Lienhypertexte"/>
+          </w:rPr>
+          <w:t>https://www.gamedevmarket.net/asset/2d-desert-game-backgrounds-pack-5848/</w:t>
+        </w:r>
+      </w:hyperlink>
+      <w:r>
+        <w:t xml:space="preserve"> </w:t>
+      </w:r>
+    </w:p>
+    <w:p>
+      <w:r>
+        <w:pict>
+          <v:shape id="_x0000_i1039" type="#_x0000_t75" style="width:261pt;height:117pt">
+            <v:imagedata r:id="rId29" o:title="2dc98958c47dec00a9d17187604d1de48764994e (1)"/>
+          </v:shape>
+        </w:pict>
+      </w:r>
+    </w:p>
+    <w:p/>
+    <w:p>
+      <w:r>
+        <w:t>Vidéo pour apprendre à utiliser C</w:t>
+      </w:r>
+      <w:r>
+        <w:t>onstruct3,</w:t>
+      </w:r>
+    </w:p>
+    <w:p>
+      <w:r>
+        <w:t>Construct 3 Tutorial [01] - Making Your First Game (Binding-of-Isaac-Like)</w:t>
+      </w:r>
+      <w:r>
+        <w:t> </w:t>
+      </w:r>
+      <w:r>
+        <w:t>:</w:t>
+      </w:r>
+    </w:p>
+    <w:p>
+      <w:hyperlink r:id="rId30" w:history="1">
+        <w:r>
+          <w:rPr>
+            <w:rStyle w:val="Lienhypertexte"/>
+          </w:rPr>
+          <w:t>https://www.youtube.com/watch?v=gVGOYvZxlqk</w:t>
+        </w:r>
+      </w:hyperlink>
+      <w:r>
+        <w:t xml:space="preserve"> </w:t>
+      </w:r>
+    </w:p>
     <w:sectPr>
       <w:pgSz w:w="11906" w:h="16838"/>
       <w:pgMar w:top="1417" w:right="1417" w:bottom="1417" w:left="1417" w:header="708" w:footer="708" w:gutter="0"/>
@@ -4777,7 +5233,7 @@
                 <w:bCs/>
                 <w:noProof/>
               </w:rPr>
-              <w:t>11</w:t>
+              <w:t>12</w:t>
             </w:r>
             <w:r>
               <w:rPr>
@@ -6051,7 +6507,6 @@
   <w:style w:type="character" w:default="1" w:styleId="Policepardfaut">
     <w:name w:val="Default Paragraph Font"/>
     <w:uiPriority w:val="1"/>
-    <w:semiHidden/>
     <w:unhideWhenUsed/>
   </w:style>
   <w:style w:type="table" w:default="1" w:styleId="TableauNormal">
@@ -8477,7 +8932,7 @@
 </file>
 
 <file path=customXml/itemProps2.xml><?xml version="1.0" encoding="utf-8"?>
-<ds:datastoreItem xmlns:ds="http://schemas.openxmlformats.org/officeDocument/2006/customXml" ds:itemID="{30BE7DC7-E861-4D4E-AF1F-C07DD4FA3D86}">
+<ds:datastoreItem xmlns:ds="http://schemas.openxmlformats.org/officeDocument/2006/customXml" ds:itemID="{5A0830EA-7FF2-4BDE-BD58-C9A44603F46E}">
   <ds:schemaRefs>
     <ds:schemaRef ds:uri="http://schemas.openxmlformats.org/officeDocument/2006/bibliography"/>
   </ds:schemaRefs>

</xml_diff>